<commit_message>
- Added owner to filter.
</commit_message>
<xml_diff>
--- a/002 - DOCUMENT/API Documentation/Olives/patient_api_endpoints_sugarblood.docx
+++ b/002 - DOCUMENT/API Documentation/Olives/patient_api_endpoints_sugarblood.docx
@@ -10026,8 +10026,8 @@
       <w:tblGrid>
         <w:gridCol w:w="1563"/>
         <w:gridCol w:w="787"/>
-        <w:gridCol w:w="985"/>
-        <w:gridCol w:w="1096"/>
+        <w:gridCol w:w="1052"/>
+        <w:gridCol w:w="1029"/>
         <w:gridCol w:w="6484"/>
       </w:tblGrid>
       <w:tr>
@@ -10204,7 +10204,7 @@
         </w:tc>
         <w:tc>
           <w:tcPr>
-            <w:tcW w:w="1772" w:type="dxa"/>
+            <w:tcW w:w="1839" w:type="dxa"/>
             <w:gridSpan w:val="2"/>
             <w:shd w:val="clear" w:color="auto" w:fill="9CC2E5"/>
           </w:tcPr>
@@ -10233,7 +10233,7 @@
         </w:tc>
         <w:tc>
           <w:tcPr>
-            <w:tcW w:w="1096" w:type="dxa"/>
+            <w:tcW w:w="1029" w:type="dxa"/>
             <w:shd w:val="clear" w:color="auto" w:fill="9CC2E5"/>
           </w:tcPr>
           <w:p>
@@ -10320,7 +10320,7 @@
         </w:tc>
         <w:tc>
           <w:tcPr>
-            <w:tcW w:w="1772" w:type="dxa"/>
+            <w:tcW w:w="1839" w:type="dxa"/>
             <w:gridSpan w:val="2"/>
             <w:shd w:val="clear" w:color="auto" w:fill="auto"/>
             <w:vAlign w:val="center"/>
@@ -10351,7 +10351,7 @@
         </w:tc>
         <w:tc>
           <w:tcPr>
-            <w:tcW w:w="1096" w:type="dxa"/>
+            <w:tcW w:w="1029" w:type="dxa"/>
             <w:shd w:val="clear" w:color="auto" w:fill="auto"/>
           </w:tcPr>
           <w:p>
@@ -10435,7 +10435,7 @@
         </w:tc>
         <w:tc>
           <w:tcPr>
-            <w:tcW w:w="1772" w:type="dxa"/>
+            <w:tcW w:w="1839" w:type="dxa"/>
             <w:gridSpan w:val="2"/>
             <w:shd w:val="clear" w:color="auto" w:fill="auto"/>
             <w:vAlign w:val="center"/>
@@ -10466,7 +10466,7 @@
         </w:tc>
         <w:tc>
           <w:tcPr>
-            <w:tcW w:w="1096" w:type="dxa"/>
+            <w:tcW w:w="1029" w:type="dxa"/>
             <w:shd w:val="clear" w:color="auto" w:fill="auto"/>
           </w:tcPr>
           <w:p>
@@ -10514,1041 +10514,6 @@
                 <w:szCs w:val="20"/>
               </w:rPr>
               <w:t>Password of email</w:t>
-            </w:r>
-          </w:p>
-        </w:tc>
-      </w:tr>
-      <w:tr>
-        <w:tc>
-          <w:tcPr>
-            <w:tcW w:w="1563" w:type="dxa"/>
-            <w:shd w:val="clear" w:color="auto" w:fill="auto"/>
-            <w:vAlign w:val="center"/>
-          </w:tcPr>
-          <w:p>
-            <w:pPr>
-              <w:pStyle w:val="ListParagraph"/>
-              <w:ind w:left="0"/>
-              <w:jc w:val="center"/>
-              <w:rPr>
-                <w:rFonts w:ascii="Times New Roman" w:hAnsi="Times New Roman" w:cs="Times New Roman"/>
-                <w:color w:val="000000" w:themeColor="text1"/>
-                <w:sz w:val="20"/>
-                <w:szCs w:val="20"/>
-              </w:rPr>
-            </w:pPr>
-            <w:r>
-              <w:rPr>
-                <w:rFonts w:ascii="Times New Roman" w:hAnsi="Times New Roman" w:cs="Times New Roman"/>
-                <w:color w:val="000000" w:themeColor="text1"/>
-                <w:sz w:val="20"/>
-                <w:szCs w:val="20"/>
-              </w:rPr>
-              <w:t>BODY</w:t>
-            </w:r>
-          </w:p>
-        </w:tc>
-        <w:tc>
-          <w:tcPr>
-            <w:tcW w:w="1772" w:type="dxa"/>
-            <w:gridSpan w:val="2"/>
-            <w:shd w:val="clear" w:color="auto" w:fill="auto"/>
-            <w:vAlign w:val="center"/>
-          </w:tcPr>
-          <w:p>
-            <w:pPr>
-              <w:pStyle w:val="ListParagraph"/>
-              <w:ind w:left="0"/>
-              <w:rPr>
-                <w:rFonts w:ascii="Times New Roman" w:hAnsi="Times New Roman" w:cs="Times New Roman"/>
-                <w:b/>
-                <w:color w:val="000000" w:themeColor="text1"/>
-                <w:sz w:val="20"/>
-                <w:szCs w:val="20"/>
-              </w:rPr>
-            </w:pPr>
-            <w:r>
-              <w:rPr>
-                <w:rFonts w:ascii="Times New Roman" w:hAnsi="Times New Roman" w:cs="Times New Roman"/>
-                <w:b/>
-                <w:color w:val="000000" w:themeColor="text1"/>
-                <w:sz w:val="20"/>
-                <w:szCs w:val="20"/>
-              </w:rPr>
-              <w:t>MinValue</w:t>
-            </w:r>
-          </w:p>
-        </w:tc>
-        <w:tc>
-          <w:tcPr>
-            <w:tcW w:w="1096" w:type="dxa"/>
-            <w:shd w:val="clear" w:color="auto" w:fill="auto"/>
-          </w:tcPr>
-          <w:p>
-            <w:pPr>
-              <w:pStyle w:val="ListParagraph"/>
-              <w:ind w:left="0"/>
-              <w:jc w:val="center"/>
-              <w:rPr>
-                <w:rFonts w:ascii="Times New Roman" w:hAnsi="Times New Roman" w:cs="Times New Roman"/>
-                <w:color w:val="000000" w:themeColor="text1"/>
-                <w:sz w:val="20"/>
-                <w:szCs w:val="20"/>
-              </w:rPr>
-            </w:pPr>
-            <w:r>
-              <w:rPr>
-                <w:rFonts w:ascii="Times New Roman" w:hAnsi="Times New Roman" w:cs="Times New Roman"/>
-                <w:color w:val="000000" w:themeColor="text1"/>
-                <w:sz w:val="20"/>
-                <w:szCs w:val="20"/>
-              </w:rPr>
-              <w:t>double</w:t>
-            </w:r>
-          </w:p>
-        </w:tc>
-        <w:tc>
-          <w:tcPr>
-            <w:tcW w:w="6484" w:type="dxa"/>
-            <w:shd w:val="clear" w:color="auto" w:fill="auto"/>
-          </w:tcPr>
-          <w:p>
-            <w:pPr>
-              <w:rPr>
-                <w:rFonts w:ascii="Times New Roman" w:hAnsi="Times New Roman" w:cs="Times New Roman"/>
-                <w:color w:val="000000" w:themeColor="text1"/>
-                <w:sz w:val="20"/>
-                <w:szCs w:val="20"/>
-              </w:rPr>
-            </w:pPr>
-            <w:r>
-              <w:rPr>
-                <w:rFonts w:ascii="Times New Roman" w:hAnsi="Times New Roman" w:cs="Times New Roman"/>
-                <w:color w:val="000000" w:themeColor="text1"/>
-                <w:sz w:val="20"/>
-                <w:szCs w:val="20"/>
-              </w:rPr>
-              <w:t>Minimum rate of heart.</w:t>
-            </w:r>
-          </w:p>
-        </w:tc>
-      </w:tr>
-      <w:tr>
-        <w:tc>
-          <w:tcPr>
-            <w:tcW w:w="1563" w:type="dxa"/>
-            <w:shd w:val="clear" w:color="auto" w:fill="auto"/>
-            <w:vAlign w:val="center"/>
-          </w:tcPr>
-          <w:p>
-            <w:pPr>
-              <w:pStyle w:val="ListParagraph"/>
-              <w:ind w:left="0"/>
-              <w:jc w:val="center"/>
-              <w:rPr>
-                <w:rFonts w:ascii="Times New Roman" w:hAnsi="Times New Roman" w:cs="Times New Roman"/>
-                <w:color w:val="000000" w:themeColor="text1"/>
-                <w:sz w:val="20"/>
-                <w:szCs w:val="20"/>
-              </w:rPr>
-            </w:pPr>
-            <w:r>
-              <w:rPr>
-                <w:rFonts w:ascii="Times New Roman" w:hAnsi="Times New Roman" w:cs="Times New Roman"/>
-                <w:color w:val="000000" w:themeColor="text1"/>
-                <w:sz w:val="20"/>
-                <w:szCs w:val="20"/>
-              </w:rPr>
-              <w:t>BODY</w:t>
-            </w:r>
-          </w:p>
-        </w:tc>
-        <w:tc>
-          <w:tcPr>
-            <w:tcW w:w="1772" w:type="dxa"/>
-            <w:gridSpan w:val="2"/>
-            <w:shd w:val="clear" w:color="auto" w:fill="auto"/>
-            <w:vAlign w:val="center"/>
-          </w:tcPr>
-          <w:p>
-            <w:pPr>
-              <w:pStyle w:val="ListParagraph"/>
-              <w:ind w:left="0"/>
-              <w:rPr>
-                <w:rFonts w:ascii="Times New Roman" w:hAnsi="Times New Roman" w:cs="Times New Roman"/>
-                <w:b/>
-                <w:color w:val="000000" w:themeColor="text1"/>
-                <w:sz w:val="20"/>
-                <w:szCs w:val="20"/>
-              </w:rPr>
-            </w:pPr>
-            <w:r>
-              <w:rPr>
-                <w:rFonts w:ascii="Times New Roman" w:hAnsi="Times New Roman" w:cs="Times New Roman"/>
-                <w:b/>
-                <w:color w:val="000000" w:themeColor="text1"/>
-                <w:sz w:val="20"/>
-                <w:szCs w:val="20"/>
-              </w:rPr>
-              <w:t>MaxValue</w:t>
-            </w:r>
-          </w:p>
-        </w:tc>
-        <w:tc>
-          <w:tcPr>
-            <w:tcW w:w="1096" w:type="dxa"/>
-            <w:shd w:val="clear" w:color="auto" w:fill="auto"/>
-          </w:tcPr>
-          <w:p>
-            <w:pPr>
-              <w:pStyle w:val="ListParagraph"/>
-              <w:ind w:left="0"/>
-              <w:jc w:val="center"/>
-              <w:rPr>
-                <w:rFonts w:ascii="Times New Roman" w:hAnsi="Times New Roman" w:cs="Times New Roman"/>
-                <w:color w:val="000000" w:themeColor="text1"/>
-                <w:sz w:val="20"/>
-                <w:szCs w:val="20"/>
-              </w:rPr>
-            </w:pPr>
-            <w:r>
-              <w:rPr>
-                <w:rFonts w:ascii="Times New Roman" w:hAnsi="Times New Roman" w:cs="Times New Roman"/>
-                <w:color w:val="000000" w:themeColor="text1"/>
-                <w:sz w:val="20"/>
-                <w:szCs w:val="20"/>
-              </w:rPr>
-              <w:t>double</w:t>
-            </w:r>
-          </w:p>
-        </w:tc>
-        <w:tc>
-          <w:tcPr>
-            <w:tcW w:w="6484" w:type="dxa"/>
-            <w:shd w:val="clear" w:color="auto" w:fill="auto"/>
-          </w:tcPr>
-          <w:p>
-            <w:pPr>
-              <w:rPr>
-                <w:rFonts w:ascii="Times New Roman" w:hAnsi="Times New Roman" w:cs="Times New Roman"/>
-                <w:color w:val="000000" w:themeColor="text1"/>
-                <w:sz w:val="20"/>
-                <w:szCs w:val="20"/>
-              </w:rPr>
-            </w:pPr>
-            <w:r>
-              <w:rPr>
-                <w:rFonts w:ascii="Times New Roman" w:hAnsi="Times New Roman" w:cs="Times New Roman"/>
-                <w:color w:val="000000" w:themeColor="text1"/>
-                <w:sz w:val="20"/>
-                <w:szCs w:val="20"/>
-              </w:rPr>
-              <w:t>Maximum rate of heart.</w:t>
-            </w:r>
-          </w:p>
-        </w:tc>
-      </w:tr>
-      <w:tr>
-        <w:tc>
-          <w:tcPr>
-            <w:tcW w:w="1563" w:type="dxa"/>
-            <w:shd w:val="clear" w:color="auto" w:fill="auto"/>
-            <w:vAlign w:val="center"/>
-          </w:tcPr>
-          <w:p>
-            <w:pPr>
-              <w:pStyle w:val="ListParagraph"/>
-              <w:ind w:left="0"/>
-              <w:jc w:val="center"/>
-              <w:rPr>
-                <w:rFonts w:ascii="Times New Roman" w:hAnsi="Times New Roman" w:cs="Times New Roman"/>
-                <w:color w:val="000000" w:themeColor="text1"/>
-                <w:sz w:val="20"/>
-                <w:szCs w:val="20"/>
-              </w:rPr>
-            </w:pPr>
-            <w:r>
-              <w:rPr>
-                <w:rFonts w:ascii="Times New Roman" w:hAnsi="Times New Roman" w:cs="Times New Roman"/>
-                <w:color w:val="000000" w:themeColor="text1"/>
-                <w:sz w:val="20"/>
-                <w:szCs w:val="20"/>
-              </w:rPr>
-              <w:t>BODY</w:t>
-            </w:r>
-          </w:p>
-        </w:tc>
-        <w:tc>
-          <w:tcPr>
-            <w:tcW w:w="1772" w:type="dxa"/>
-            <w:gridSpan w:val="2"/>
-            <w:shd w:val="clear" w:color="auto" w:fill="auto"/>
-            <w:vAlign w:val="center"/>
-          </w:tcPr>
-          <w:p>
-            <w:pPr>
-              <w:pStyle w:val="ListParagraph"/>
-              <w:ind w:left="0"/>
-              <w:rPr>
-                <w:rFonts w:ascii="Times New Roman" w:hAnsi="Times New Roman" w:cs="Times New Roman"/>
-                <w:b/>
-                <w:color w:val="000000" w:themeColor="text1"/>
-                <w:sz w:val="20"/>
-                <w:szCs w:val="20"/>
-              </w:rPr>
-            </w:pPr>
-            <w:r>
-              <w:rPr>
-                <w:rFonts w:ascii="Times New Roman" w:hAnsi="Times New Roman" w:cs="Times New Roman"/>
-                <w:b/>
-                <w:color w:val="000000" w:themeColor="text1"/>
-                <w:sz w:val="20"/>
-                <w:szCs w:val="20"/>
-              </w:rPr>
-              <w:t>MinTime</w:t>
-            </w:r>
-          </w:p>
-        </w:tc>
-        <w:tc>
-          <w:tcPr>
-            <w:tcW w:w="1096" w:type="dxa"/>
-            <w:shd w:val="clear" w:color="auto" w:fill="auto"/>
-          </w:tcPr>
-          <w:p>
-            <w:pPr>
-              <w:pStyle w:val="ListParagraph"/>
-              <w:ind w:left="0"/>
-              <w:jc w:val="center"/>
-              <w:rPr>
-                <w:rFonts w:ascii="Times New Roman" w:hAnsi="Times New Roman" w:cs="Times New Roman"/>
-                <w:color w:val="000000" w:themeColor="text1"/>
-                <w:sz w:val="20"/>
-                <w:szCs w:val="20"/>
-              </w:rPr>
-            </w:pPr>
-            <w:r>
-              <w:rPr>
-                <w:rFonts w:ascii="Times New Roman" w:hAnsi="Times New Roman" w:cs="Times New Roman"/>
-                <w:color w:val="000000" w:themeColor="text1"/>
-                <w:sz w:val="20"/>
-                <w:szCs w:val="20"/>
-              </w:rPr>
-              <w:t>double</w:t>
-            </w:r>
-          </w:p>
-        </w:tc>
-        <w:tc>
-          <w:tcPr>
-            <w:tcW w:w="6484" w:type="dxa"/>
-            <w:shd w:val="clear" w:color="auto" w:fill="auto"/>
-          </w:tcPr>
-          <w:p>
-            <w:pPr>
-              <w:rPr>
-                <w:rFonts w:ascii="Times New Roman" w:hAnsi="Times New Roman" w:cs="Times New Roman"/>
-                <w:color w:val="000000" w:themeColor="text1"/>
-                <w:sz w:val="20"/>
-                <w:szCs w:val="20"/>
-              </w:rPr>
-            </w:pPr>
-            <w:r>
-              <w:rPr>
-                <w:rFonts w:ascii="Times New Roman" w:hAnsi="Times New Roman" w:cs="Times New Roman"/>
-                <w:color w:val="000000" w:themeColor="text1"/>
-                <w:sz w:val="20"/>
-                <w:szCs w:val="20"/>
-              </w:rPr>
-              <w:t>Time after which measurement was done</w:t>
-            </w:r>
-          </w:p>
-        </w:tc>
-      </w:tr>
-      <w:tr>
-        <w:tc>
-          <w:tcPr>
-            <w:tcW w:w="1563" w:type="dxa"/>
-            <w:shd w:val="clear" w:color="auto" w:fill="auto"/>
-            <w:vAlign w:val="center"/>
-          </w:tcPr>
-          <w:p>
-            <w:pPr>
-              <w:pStyle w:val="ListParagraph"/>
-              <w:ind w:left="0"/>
-              <w:jc w:val="center"/>
-              <w:rPr>
-                <w:rFonts w:ascii="Times New Roman" w:hAnsi="Times New Roman" w:cs="Times New Roman"/>
-                <w:color w:val="000000" w:themeColor="text1"/>
-                <w:sz w:val="20"/>
-                <w:szCs w:val="20"/>
-              </w:rPr>
-            </w:pPr>
-            <w:r>
-              <w:rPr>
-                <w:rFonts w:ascii="Times New Roman" w:hAnsi="Times New Roman" w:cs="Times New Roman"/>
-                <w:color w:val="000000" w:themeColor="text1"/>
-                <w:sz w:val="20"/>
-                <w:szCs w:val="20"/>
-              </w:rPr>
-              <w:t>BODY</w:t>
-            </w:r>
-          </w:p>
-        </w:tc>
-        <w:tc>
-          <w:tcPr>
-            <w:tcW w:w="1772" w:type="dxa"/>
-            <w:gridSpan w:val="2"/>
-            <w:shd w:val="clear" w:color="auto" w:fill="auto"/>
-            <w:vAlign w:val="center"/>
-          </w:tcPr>
-          <w:p>
-            <w:pPr>
-              <w:pStyle w:val="ListParagraph"/>
-              <w:ind w:left="0"/>
-              <w:rPr>
-                <w:rFonts w:ascii="Times New Roman" w:hAnsi="Times New Roman" w:cs="Times New Roman"/>
-                <w:b/>
-                <w:color w:val="000000" w:themeColor="text1"/>
-                <w:sz w:val="20"/>
-                <w:szCs w:val="20"/>
-              </w:rPr>
-            </w:pPr>
-            <w:r>
-              <w:rPr>
-                <w:rFonts w:ascii="Times New Roman" w:hAnsi="Times New Roman" w:cs="Times New Roman"/>
-                <w:b/>
-                <w:color w:val="000000" w:themeColor="text1"/>
-                <w:sz w:val="20"/>
-                <w:szCs w:val="20"/>
-              </w:rPr>
-              <w:t>MaxTime</w:t>
-            </w:r>
-          </w:p>
-        </w:tc>
-        <w:tc>
-          <w:tcPr>
-            <w:tcW w:w="1096" w:type="dxa"/>
-            <w:shd w:val="clear" w:color="auto" w:fill="auto"/>
-          </w:tcPr>
-          <w:p>
-            <w:pPr>
-              <w:pStyle w:val="ListParagraph"/>
-              <w:ind w:left="0"/>
-              <w:jc w:val="center"/>
-              <w:rPr>
-                <w:rFonts w:ascii="Times New Roman" w:hAnsi="Times New Roman" w:cs="Times New Roman"/>
-                <w:color w:val="000000" w:themeColor="text1"/>
-                <w:sz w:val="20"/>
-                <w:szCs w:val="20"/>
-              </w:rPr>
-            </w:pPr>
-            <w:r>
-              <w:rPr>
-                <w:rFonts w:ascii="Times New Roman" w:hAnsi="Times New Roman" w:cs="Times New Roman"/>
-                <w:color w:val="000000" w:themeColor="text1"/>
-                <w:sz w:val="20"/>
-                <w:szCs w:val="20"/>
-              </w:rPr>
-              <w:t>double</w:t>
-            </w:r>
-          </w:p>
-        </w:tc>
-        <w:tc>
-          <w:tcPr>
-            <w:tcW w:w="6484" w:type="dxa"/>
-            <w:shd w:val="clear" w:color="auto" w:fill="auto"/>
-          </w:tcPr>
-          <w:p>
-            <w:pPr>
-              <w:rPr>
-                <w:rFonts w:ascii="Times New Roman" w:hAnsi="Times New Roman" w:cs="Times New Roman"/>
-                <w:color w:val="000000" w:themeColor="text1"/>
-                <w:sz w:val="20"/>
-                <w:szCs w:val="20"/>
-              </w:rPr>
-            </w:pPr>
-            <w:r>
-              <w:rPr>
-                <w:rFonts w:ascii="Times New Roman" w:hAnsi="Times New Roman" w:cs="Times New Roman"/>
-                <w:color w:val="000000" w:themeColor="text1"/>
-                <w:sz w:val="20"/>
-                <w:szCs w:val="20"/>
-              </w:rPr>
-              <w:t>Time before which measurement had been done</w:t>
-            </w:r>
-          </w:p>
-        </w:tc>
-      </w:tr>
-      <w:tr>
-        <w:tc>
-          <w:tcPr>
-            <w:tcW w:w="1563" w:type="dxa"/>
-            <w:shd w:val="clear" w:color="auto" w:fill="auto"/>
-            <w:vAlign w:val="center"/>
-          </w:tcPr>
-          <w:p>
-            <w:pPr>
-              <w:pStyle w:val="ListParagraph"/>
-              <w:ind w:left="0"/>
-              <w:jc w:val="center"/>
-              <w:rPr>
-                <w:rFonts w:ascii="Times New Roman" w:hAnsi="Times New Roman" w:cs="Times New Roman"/>
-                <w:color w:val="000000" w:themeColor="text1"/>
-                <w:sz w:val="20"/>
-                <w:szCs w:val="20"/>
-              </w:rPr>
-            </w:pPr>
-            <w:r>
-              <w:rPr>
-                <w:rFonts w:ascii="Times New Roman" w:hAnsi="Times New Roman" w:cs="Times New Roman"/>
-                <w:color w:val="000000" w:themeColor="text1"/>
-                <w:sz w:val="20"/>
-                <w:szCs w:val="20"/>
-              </w:rPr>
-              <w:t>BODY</w:t>
-            </w:r>
-          </w:p>
-        </w:tc>
-        <w:tc>
-          <w:tcPr>
-            <w:tcW w:w="1772" w:type="dxa"/>
-            <w:gridSpan w:val="2"/>
-            <w:shd w:val="clear" w:color="auto" w:fill="auto"/>
-            <w:vAlign w:val="center"/>
-          </w:tcPr>
-          <w:p>
-            <w:pPr>
-              <w:pStyle w:val="ListParagraph"/>
-              <w:ind w:left="0"/>
-              <w:rPr>
-                <w:rFonts w:ascii="Times New Roman" w:hAnsi="Times New Roman" w:cs="Times New Roman"/>
-                <w:b/>
-                <w:color w:val="000000" w:themeColor="text1"/>
-                <w:sz w:val="20"/>
-                <w:szCs w:val="20"/>
-              </w:rPr>
-            </w:pPr>
-            <w:r>
-              <w:rPr>
-                <w:rFonts w:ascii="Times New Roman" w:hAnsi="Times New Roman" w:cs="Times New Roman"/>
-                <w:b/>
-                <w:color w:val="000000" w:themeColor="text1"/>
-                <w:sz w:val="20"/>
-                <w:szCs w:val="20"/>
-              </w:rPr>
-              <w:t>MinCreated</w:t>
-            </w:r>
-          </w:p>
-        </w:tc>
-        <w:tc>
-          <w:tcPr>
-            <w:tcW w:w="1096" w:type="dxa"/>
-            <w:shd w:val="clear" w:color="auto" w:fill="auto"/>
-          </w:tcPr>
-          <w:p>
-            <w:pPr>
-              <w:pStyle w:val="ListParagraph"/>
-              <w:ind w:left="0"/>
-              <w:jc w:val="center"/>
-              <w:rPr>
-                <w:rFonts w:ascii="Times New Roman" w:hAnsi="Times New Roman" w:cs="Times New Roman"/>
-                <w:color w:val="000000" w:themeColor="text1"/>
-                <w:sz w:val="20"/>
-                <w:szCs w:val="20"/>
-              </w:rPr>
-            </w:pPr>
-            <w:r>
-              <w:rPr>
-                <w:rFonts w:ascii="Times New Roman" w:hAnsi="Times New Roman" w:cs="Times New Roman"/>
-                <w:color w:val="000000" w:themeColor="text1"/>
-                <w:sz w:val="20"/>
-                <w:szCs w:val="20"/>
-              </w:rPr>
-              <w:t>double</w:t>
-            </w:r>
-          </w:p>
-        </w:tc>
-        <w:tc>
-          <w:tcPr>
-            <w:tcW w:w="6484" w:type="dxa"/>
-            <w:shd w:val="clear" w:color="auto" w:fill="auto"/>
-          </w:tcPr>
-          <w:p>
-            <w:pPr>
-              <w:rPr>
-                <w:rFonts w:ascii="Times New Roman" w:hAnsi="Times New Roman" w:cs="Times New Roman"/>
-                <w:color w:val="000000" w:themeColor="text1"/>
-                <w:sz w:val="20"/>
-                <w:szCs w:val="20"/>
-              </w:rPr>
-            </w:pPr>
-            <w:r>
-              <w:rPr>
-                <w:rFonts w:ascii="Times New Roman" w:hAnsi="Times New Roman" w:cs="Times New Roman"/>
-                <w:color w:val="000000" w:themeColor="text1"/>
-                <w:sz w:val="20"/>
-                <w:szCs w:val="20"/>
-              </w:rPr>
-              <w:t>Time after which note was created.</w:t>
-            </w:r>
-          </w:p>
-        </w:tc>
-      </w:tr>
-      <w:tr>
-        <w:tc>
-          <w:tcPr>
-            <w:tcW w:w="1563" w:type="dxa"/>
-            <w:shd w:val="clear" w:color="auto" w:fill="auto"/>
-            <w:vAlign w:val="center"/>
-          </w:tcPr>
-          <w:p>
-            <w:pPr>
-              <w:pStyle w:val="ListParagraph"/>
-              <w:ind w:left="0"/>
-              <w:jc w:val="center"/>
-              <w:rPr>
-                <w:rFonts w:ascii="Times New Roman" w:hAnsi="Times New Roman" w:cs="Times New Roman"/>
-                <w:color w:val="000000" w:themeColor="text1"/>
-                <w:sz w:val="20"/>
-                <w:szCs w:val="20"/>
-              </w:rPr>
-            </w:pPr>
-            <w:r>
-              <w:rPr>
-                <w:rFonts w:ascii="Times New Roman" w:hAnsi="Times New Roman" w:cs="Times New Roman"/>
-                <w:color w:val="000000" w:themeColor="text1"/>
-                <w:sz w:val="20"/>
-                <w:szCs w:val="20"/>
-              </w:rPr>
-              <w:t>BODY</w:t>
-            </w:r>
-          </w:p>
-        </w:tc>
-        <w:tc>
-          <w:tcPr>
-            <w:tcW w:w="1772" w:type="dxa"/>
-            <w:gridSpan w:val="2"/>
-            <w:shd w:val="clear" w:color="auto" w:fill="auto"/>
-            <w:vAlign w:val="center"/>
-          </w:tcPr>
-          <w:p>
-            <w:pPr>
-              <w:pStyle w:val="ListParagraph"/>
-              <w:ind w:left="0"/>
-              <w:rPr>
-                <w:rFonts w:ascii="Times New Roman" w:hAnsi="Times New Roman" w:cs="Times New Roman"/>
-                <w:b/>
-                <w:color w:val="000000" w:themeColor="text1"/>
-                <w:sz w:val="20"/>
-                <w:szCs w:val="20"/>
-              </w:rPr>
-            </w:pPr>
-            <w:r>
-              <w:rPr>
-                <w:rFonts w:ascii="Times New Roman" w:hAnsi="Times New Roman" w:cs="Times New Roman"/>
-                <w:b/>
-                <w:color w:val="000000" w:themeColor="text1"/>
-                <w:sz w:val="20"/>
-                <w:szCs w:val="20"/>
-              </w:rPr>
-              <w:t>MaxCreated</w:t>
-            </w:r>
-          </w:p>
-        </w:tc>
-        <w:tc>
-          <w:tcPr>
-            <w:tcW w:w="1096" w:type="dxa"/>
-            <w:shd w:val="clear" w:color="auto" w:fill="auto"/>
-          </w:tcPr>
-          <w:p>
-            <w:pPr>
-              <w:pStyle w:val="ListParagraph"/>
-              <w:ind w:left="0"/>
-              <w:jc w:val="center"/>
-              <w:rPr>
-                <w:rFonts w:ascii="Times New Roman" w:hAnsi="Times New Roman" w:cs="Times New Roman"/>
-                <w:color w:val="000000" w:themeColor="text1"/>
-                <w:sz w:val="20"/>
-                <w:szCs w:val="20"/>
-              </w:rPr>
-            </w:pPr>
-            <w:r>
-              <w:rPr>
-                <w:rFonts w:ascii="Times New Roman" w:hAnsi="Times New Roman" w:cs="Times New Roman"/>
-                <w:color w:val="000000" w:themeColor="text1"/>
-                <w:sz w:val="20"/>
-                <w:szCs w:val="20"/>
-              </w:rPr>
-              <w:t>double</w:t>
-            </w:r>
-          </w:p>
-        </w:tc>
-        <w:tc>
-          <w:tcPr>
-            <w:tcW w:w="6484" w:type="dxa"/>
-            <w:shd w:val="clear" w:color="auto" w:fill="auto"/>
-          </w:tcPr>
-          <w:p>
-            <w:pPr>
-              <w:rPr>
-                <w:rFonts w:ascii="Times New Roman" w:hAnsi="Times New Roman" w:cs="Times New Roman"/>
-                <w:color w:val="000000" w:themeColor="text1"/>
-                <w:sz w:val="20"/>
-                <w:szCs w:val="20"/>
-              </w:rPr>
-            </w:pPr>
-            <w:r>
-              <w:rPr>
-                <w:rFonts w:ascii="Times New Roman" w:hAnsi="Times New Roman" w:cs="Times New Roman"/>
-                <w:color w:val="000000" w:themeColor="text1"/>
-                <w:sz w:val="20"/>
-                <w:szCs w:val="20"/>
-              </w:rPr>
-              <w:t>Time before which note had been created.</w:t>
-            </w:r>
-          </w:p>
-        </w:tc>
-      </w:tr>
-      <w:tr>
-        <w:tc>
-          <w:tcPr>
-            <w:tcW w:w="1563" w:type="dxa"/>
-            <w:shd w:val="clear" w:color="auto" w:fill="auto"/>
-            <w:vAlign w:val="center"/>
-          </w:tcPr>
-          <w:p>
-            <w:pPr>
-              <w:pStyle w:val="ListParagraph"/>
-              <w:ind w:left="0"/>
-              <w:jc w:val="center"/>
-              <w:rPr>
-                <w:rFonts w:ascii="Times New Roman" w:hAnsi="Times New Roman" w:cs="Times New Roman"/>
-                <w:color w:val="000000" w:themeColor="text1"/>
-                <w:sz w:val="20"/>
-                <w:szCs w:val="20"/>
-              </w:rPr>
-            </w:pPr>
-            <w:r>
-              <w:rPr>
-                <w:rFonts w:ascii="Times New Roman" w:hAnsi="Times New Roman" w:cs="Times New Roman"/>
-                <w:color w:val="000000" w:themeColor="text1"/>
-                <w:sz w:val="20"/>
-                <w:szCs w:val="20"/>
-              </w:rPr>
-              <w:t>BODY</w:t>
-            </w:r>
-          </w:p>
-        </w:tc>
-        <w:tc>
-          <w:tcPr>
-            <w:tcW w:w="1772" w:type="dxa"/>
-            <w:gridSpan w:val="2"/>
-            <w:shd w:val="clear" w:color="auto" w:fill="auto"/>
-            <w:vAlign w:val="center"/>
-          </w:tcPr>
-          <w:p>
-            <w:pPr>
-              <w:pStyle w:val="ListParagraph"/>
-              <w:ind w:left="0"/>
-              <w:rPr>
-                <w:rFonts w:ascii="Times New Roman" w:hAnsi="Times New Roman" w:cs="Times New Roman"/>
-                <w:b/>
-                <w:color w:val="000000" w:themeColor="text1"/>
-                <w:sz w:val="20"/>
-                <w:szCs w:val="20"/>
-              </w:rPr>
-            </w:pPr>
-            <w:r>
-              <w:rPr>
-                <w:rFonts w:ascii="Times New Roman" w:hAnsi="Times New Roman" w:cs="Times New Roman"/>
-                <w:b/>
-                <w:color w:val="000000" w:themeColor="text1"/>
-                <w:sz w:val="20"/>
-                <w:szCs w:val="20"/>
-              </w:rPr>
-              <w:t>MinLastModified</w:t>
-            </w:r>
-          </w:p>
-        </w:tc>
-        <w:tc>
-          <w:tcPr>
-            <w:tcW w:w="1096" w:type="dxa"/>
-            <w:shd w:val="clear" w:color="auto" w:fill="auto"/>
-          </w:tcPr>
-          <w:p>
-            <w:pPr>
-              <w:pStyle w:val="ListParagraph"/>
-              <w:ind w:left="0"/>
-              <w:jc w:val="center"/>
-              <w:rPr>
-                <w:rFonts w:ascii="Times New Roman" w:hAnsi="Times New Roman" w:cs="Times New Roman"/>
-                <w:color w:val="000000" w:themeColor="text1"/>
-                <w:sz w:val="20"/>
-                <w:szCs w:val="20"/>
-              </w:rPr>
-            </w:pPr>
-            <w:r>
-              <w:rPr>
-                <w:rFonts w:ascii="Times New Roman" w:hAnsi="Times New Roman" w:cs="Times New Roman"/>
-                <w:color w:val="000000" w:themeColor="text1"/>
-                <w:sz w:val="20"/>
-                <w:szCs w:val="20"/>
-              </w:rPr>
-              <w:t>double</w:t>
-            </w:r>
-          </w:p>
-        </w:tc>
-        <w:tc>
-          <w:tcPr>
-            <w:tcW w:w="6484" w:type="dxa"/>
-            <w:shd w:val="clear" w:color="auto" w:fill="auto"/>
-          </w:tcPr>
-          <w:p>
-            <w:pPr>
-              <w:rPr>
-                <w:rFonts w:ascii="Times New Roman" w:hAnsi="Times New Roman" w:cs="Times New Roman"/>
-                <w:color w:val="000000" w:themeColor="text1"/>
-                <w:sz w:val="20"/>
-                <w:szCs w:val="20"/>
-              </w:rPr>
-            </w:pPr>
-            <w:r>
-              <w:rPr>
-                <w:rFonts w:ascii="Times New Roman" w:hAnsi="Times New Roman" w:cs="Times New Roman"/>
-                <w:color w:val="000000" w:themeColor="text1"/>
-                <w:sz w:val="20"/>
-                <w:szCs w:val="20"/>
-              </w:rPr>
-              <w:t>Time after which note was modified.</w:t>
-            </w:r>
-          </w:p>
-        </w:tc>
-      </w:tr>
-      <w:tr>
-        <w:tc>
-          <w:tcPr>
-            <w:tcW w:w="1563" w:type="dxa"/>
-            <w:shd w:val="clear" w:color="auto" w:fill="auto"/>
-            <w:vAlign w:val="center"/>
-          </w:tcPr>
-          <w:p>
-            <w:pPr>
-              <w:pStyle w:val="ListParagraph"/>
-              <w:ind w:left="0"/>
-              <w:jc w:val="center"/>
-              <w:rPr>
-                <w:rFonts w:ascii="Times New Roman" w:hAnsi="Times New Roman" w:cs="Times New Roman"/>
-                <w:color w:val="000000" w:themeColor="text1"/>
-                <w:sz w:val="20"/>
-                <w:szCs w:val="20"/>
-              </w:rPr>
-            </w:pPr>
-            <w:r>
-              <w:rPr>
-                <w:rFonts w:ascii="Times New Roman" w:hAnsi="Times New Roman" w:cs="Times New Roman"/>
-                <w:color w:val="000000" w:themeColor="text1"/>
-                <w:sz w:val="20"/>
-                <w:szCs w:val="20"/>
-              </w:rPr>
-              <w:t>BODY</w:t>
-            </w:r>
-          </w:p>
-        </w:tc>
-        <w:tc>
-          <w:tcPr>
-            <w:tcW w:w="1772" w:type="dxa"/>
-            <w:gridSpan w:val="2"/>
-            <w:shd w:val="clear" w:color="auto" w:fill="auto"/>
-            <w:vAlign w:val="center"/>
-          </w:tcPr>
-          <w:p>
-            <w:pPr>
-              <w:pStyle w:val="ListParagraph"/>
-              <w:ind w:left="0"/>
-              <w:rPr>
-                <w:rFonts w:ascii="Times New Roman" w:hAnsi="Times New Roman" w:cs="Times New Roman"/>
-                <w:b/>
-                <w:color w:val="000000" w:themeColor="text1"/>
-                <w:sz w:val="20"/>
-                <w:szCs w:val="20"/>
-              </w:rPr>
-            </w:pPr>
-            <w:r>
-              <w:rPr>
-                <w:rFonts w:ascii="Times New Roman" w:hAnsi="Times New Roman" w:cs="Times New Roman"/>
-                <w:b/>
-                <w:color w:val="000000" w:themeColor="text1"/>
-                <w:sz w:val="20"/>
-                <w:szCs w:val="20"/>
-              </w:rPr>
-              <w:t>MaxLastModified</w:t>
-            </w:r>
-          </w:p>
-        </w:tc>
-        <w:tc>
-          <w:tcPr>
-            <w:tcW w:w="1096" w:type="dxa"/>
-            <w:shd w:val="clear" w:color="auto" w:fill="auto"/>
-          </w:tcPr>
-          <w:p>
-            <w:pPr>
-              <w:pStyle w:val="ListParagraph"/>
-              <w:ind w:left="0"/>
-              <w:jc w:val="center"/>
-              <w:rPr>
-                <w:rFonts w:ascii="Times New Roman" w:hAnsi="Times New Roman" w:cs="Times New Roman"/>
-                <w:color w:val="000000" w:themeColor="text1"/>
-                <w:sz w:val="20"/>
-                <w:szCs w:val="20"/>
-              </w:rPr>
-            </w:pPr>
-            <w:r>
-              <w:rPr>
-                <w:rFonts w:ascii="Times New Roman" w:hAnsi="Times New Roman" w:cs="Times New Roman"/>
-                <w:color w:val="000000" w:themeColor="text1"/>
-                <w:sz w:val="20"/>
-                <w:szCs w:val="20"/>
-              </w:rPr>
-              <w:t>double</w:t>
-            </w:r>
-          </w:p>
-        </w:tc>
-        <w:tc>
-          <w:tcPr>
-            <w:tcW w:w="6484" w:type="dxa"/>
-            <w:shd w:val="clear" w:color="auto" w:fill="auto"/>
-          </w:tcPr>
-          <w:p>
-            <w:pPr>
-              <w:rPr>
-                <w:rFonts w:ascii="Times New Roman" w:hAnsi="Times New Roman" w:cs="Times New Roman"/>
-                <w:color w:val="000000" w:themeColor="text1"/>
-                <w:sz w:val="20"/>
-                <w:szCs w:val="20"/>
-              </w:rPr>
-            </w:pPr>
-            <w:r>
-              <w:rPr>
-                <w:rFonts w:ascii="Times New Roman" w:hAnsi="Times New Roman" w:cs="Times New Roman"/>
-                <w:color w:val="000000" w:themeColor="text1"/>
-                <w:sz w:val="20"/>
-                <w:szCs w:val="20"/>
-              </w:rPr>
-              <w:t>Time before which note had been modified.</w:t>
-            </w:r>
-          </w:p>
-        </w:tc>
-      </w:tr>
-      <w:tr>
-        <w:tc>
-          <w:tcPr>
-            <w:tcW w:w="1563" w:type="dxa"/>
-            <w:shd w:val="clear" w:color="auto" w:fill="auto"/>
-            <w:vAlign w:val="center"/>
-          </w:tcPr>
-          <w:p>
-            <w:pPr>
-              <w:pStyle w:val="ListParagraph"/>
-              <w:ind w:left="0"/>
-              <w:jc w:val="center"/>
-              <w:rPr>
-                <w:rFonts w:ascii="Times New Roman" w:hAnsi="Times New Roman" w:cs="Times New Roman"/>
-                <w:color w:val="000000" w:themeColor="text1"/>
-                <w:sz w:val="20"/>
-                <w:szCs w:val="20"/>
-              </w:rPr>
-            </w:pPr>
-            <w:r>
-              <w:rPr>
-                <w:rFonts w:ascii="Times New Roman" w:hAnsi="Times New Roman" w:cs="Times New Roman"/>
-                <w:color w:val="000000" w:themeColor="text1"/>
-                <w:sz w:val="20"/>
-                <w:szCs w:val="20"/>
-              </w:rPr>
-              <w:t>BODY</w:t>
-            </w:r>
-          </w:p>
-        </w:tc>
-        <w:tc>
-          <w:tcPr>
-            <w:tcW w:w="1772" w:type="dxa"/>
-            <w:gridSpan w:val="2"/>
-            <w:shd w:val="clear" w:color="auto" w:fill="auto"/>
-            <w:vAlign w:val="center"/>
-          </w:tcPr>
-          <w:p>
-            <w:pPr>
-              <w:pStyle w:val="ListParagraph"/>
-              <w:ind w:left="0"/>
-              <w:rPr>
-                <w:rFonts w:ascii="Times New Roman" w:hAnsi="Times New Roman" w:cs="Times New Roman"/>
-                <w:b/>
-                <w:color w:val="000000" w:themeColor="text1"/>
-                <w:sz w:val="20"/>
-                <w:szCs w:val="20"/>
-              </w:rPr>
-            </w:pPr>
-            <w:r>
-              <w:rPr>
-                <w:rFonts w:ascii="Times New Roman" w:hAnsi="Times New Roman" w:cs="Times New Roman"/>
-                <w:b/>
-                <w:color w:val="000000" w:themeColor="text1"/>
-                <w:sz w:val="20"/>
-                <w:szCs w:val="20"/>
-              </w:rPr>
-              <w:t>Note</w:t>
-            </w:r>
-          </w:p>
-        </w:tc>
-        <w:tc>
-          <w:tcPr>
-            <w:tcW w:w="1096" w:type="dxa"/>
-            <w:shd w:val="clear" w:color="auto" w:fill="auto"/>
-          </w:tcPr>
-          <w:p>
-            <w:pPr>
-              <w:pStyle w:val="ListParagraph"/>
-              <w:ind w:left="0"/>
-              <w:jc w:val="center"/>
-              <w:rPr>
-                <w:rFonts w:ascii="Times New Roman" w:hAnsi="Times New Roman" w:cs="Times New Roman"/>
-                <w:color w:val="000000" w:themeColor="text1"/>
-                <w:sz w:val="20"/>
-                <w:szCs w:val="20"/>
-              </w:rPr>
-            </w:pPr>
-            <w:r>
-              <w:rPr>
-                <w:rFonts w:ascii="Times New Roman" w:hAnsi="Times New Roman" w:cs="Times New Roman"/>
-                <w:color w:val="000000" w:themeColor="text1"/>
-                <w:sz w:val="20"/>
-                <w:szCs w:val="20"/>
-              </w:rPr>
-              <w:t>string</w:t>
-            </w:r>
-          </w:p>
-        </w:tc>
-        <w:tc>
-          <w:tcPr>
-            <w:tcW w:w="6484" w:type="dxa"/>
-            <w:shd w:val="clear" w:color="auto" w:fill="auto"/>
-          </w:tcPr>
-          <w:p>
-            <w:pPr>
-              <w:rPr>
-                <w:rFonts w:ascii="Times New Roman" w:hAnsi="Times New Roman" w:cs="Times New Roman"/>
-                <w:color w:val="000000" w:themeColor="text1"/>
-                <w:sz w:val="20"/>
-                <w:szCs w:val="20"/>
-              </w:rPr>
-            </w:pPr>
-            <w:r>
-              <w:rPr>
-                <w:rFonts w:ascii="Times New Roman" w:hAnsi="Times New Roman" w:cs="Times New Roman"/>
-                <w:color w:val="000000" w:themeColor="text1"/>
-                <w:sz w:val="20"/>
-                <w:szCs w:val="20"/>
-              </w:rPr>
-              <w:t>Content of note.</w:t>
             </w:r>
           </w:p>
         </w:tc>
@@ -11563,8 +10528,8 @@
               <w:bottom w:val="single" w:sz="4" w:space="0" w:color="auto"/>
               <w:right w:val="single" w:sz="4" w:space="0" w:color="auto"/>
             </w:tcBorders>
-            <w:shd w:val="clear" w:color="auto" w:fill="auto"/>
             <w:vAlign w:val="center"/>
+            <w:hideMark/>
           </w:tcPr>
           <w:p>
             <w:pPr>
@@ -11591,7 +10556,7 @@
         </w:tc>
         <w:tc>
           <w:tcPr>
-            <w:tcW w:w="1772" w:type="dxa"/>
+            <w:tcW w:w="1839" w:type="dxa"/>
             <w:gridSpan w:val="2"/>
             <w:tcBorders>
               <w:top w:val="single" w:sz="4" w:space="0" w:color="auto"/>
@@ -11599,8 +10564,8 @@
               <w:bottom w:val="single" w:sz="4" w:space="0" w:color="auto"/>
               <w:right w:val="single" w:sz="4" w:space="0" w:color="auto"/>
             </w:tcBorders>
-            <w:shd w:val="clear" w:color="auto" w:fill="auto"/>
             <w:vAlign w:val="center"/>
+            <w:hideMark/>
           </w:tcPr>
           <w:p>
             <w:pPr>
@@ -11622,20 +10587,21 @@
                 <w:sz w:val="20"/>
                 <w:szCs w:val="20"/>
               </w:rPr>
-              <w:t>Sort</w:t>
-            </w:r>
-          </w:p>
-        </w:tc>
-        <w:tc>
-          <w:tcPr>
-            <w:tcW w:w="1096" w:type="dxa"/>
+              <w:t>Owner</w:t>
+            </w:r>
+          </w:p>
+        </w:tc>
+        <w:tc>
+          <w:tcPr>
+            <w:tcW w:w="1029" w:type="dxa"/>
             <w:tcBorders>
               <w:top w:val="single" w:sz="4" w:space="0" w:color="auto"/>
               <w:left w:val="single" w:sz="4" w:space="0" w:color="auto"/>
               <w:bottom w:val="single" w:sz="4" w:space="0" w:color="auto"/>
               <w:right w:val="single" w:sz="4" w:space="0" w:color="auto"/>
             </w:tcBorders>
-            <w:shd w:val="clear" w:color="auto" w:fill="auto"/>
+            <w:vAlign w:val="center"/>
+            <w:hideMark/>
           </w:tcPr>
           <w:p>
             <w:pPr>
@@ -11656,7 +10622,18 @@
                 <w:sz w:val="20"/>
                 <w:szCs w:val="20"/>
               </w:rPr>
-              <w:t>int</w:t>
+              <w:t>in</w:t>
+            </w:r>
+            <w:bookmarkStart w:id="0" w:name="_GoBack"/>
+            <w:bookmarkEnd w:id="0"/>
+            <w:r>
+              <w:rPr>
+                <w:rFonts w:ascii="Times New Roman" w:hAnsi="Times New Roman" w:cs="Times New Roman"/>
+                <w:color w:val="000000" w:themeColor="text1"/>
+                <w:sz w:val="20"/>
+                <w:szCs w:val="20"/>
+              </w:rPr>
+              <w:t>t</w:t>
             </w:r>
           </w:p>
         </w:tc>
@@ -11669,25 +10646,25 @@
               <w:bottom w:val="single" w:sz="4" w:space="0" w:color="auto"/>
               <w:right w:val="single" w:sz="4" w:space="0" w:color="auto"/>
             </w:tcBorders>
-            <w:shd w:val="clear" w:color="auto" w:fill="auto"/>
-          </w:tcPr>
-          <w:p>
-            <w:pPr>
-              <w:rPr>
-                <w:rFonts w:ascii="Times New Roman" w:hAnsi="Times New Roman" w:cs="Times New Roman"/>
-                <w:color w:val="000000" w:themeColor="text1"/>
-                <w:sz w:val="20"/>
-                <w:szCs w:val="20"/>
-              </w:rPr>
-            </w:pPr>
-            <w:r>
-              <w:rPr>
-                <w:rFonts w:ascii="Times New Roman" w:hAnsi="Times New Roman" w:cs="Times New Roman"/>
-                <w:color w:val="000000" w:themeColor="text1"/>
-                <w:sz w:val="20"/>
-                <w:szCs w:val="20"/>
-              </w:rPr>
-              <w:t>What property should be used for sorting.</w:t>
+            <w:hideMark/>
+          </w:tcPr>
+          <w:p>
+            <w:pPr>
+              <w:rPr>
+                <w:rFonts w:ascii="Times New Roman" w:hAnsi="Times New Roman" w:cs="Times New Roman"/>
+                <w:color w:val="000000" w:themeColor="text1"/>
+                <w:sz w:val="20"/>
+                <w:szCs w:val="20"/>
+              </w:rPr>
+            </w:pPr>
+            <w:r>
+              <w:rPr>
+                <w:rFonts w:ascii="Times New Roman" w:hAnsi="Times New Roman" w:cs="Times New Roman"/>
+                <w:color w:val="000000" w:themeColor="text1"/>
+                <w:sz w:val="20"/>
+                <w:szCs w:val="20"/>
+              </w:rPr>
+              <w:t>Whose heart rate records the requester want to watch.</w:t>
             </w:r>
           </w:p>
           <w:p>
@@ -11695,7 +10672,7 @@
               <w:pStyle w:val="ListParagraph"/>
               <w:numPr>
                 <w:ilvl w:val="0"/>
-                <w:numId w:val="45"/>
+                <w:numId w:val="49"/>
               </w:numPr>
               <w:rPr>
                 <w:rFonts w:ascii="Times New Roman" w:hAnsi="Times New Roman" w:cs="Times New Roman"/>
@@ -11707,11 +10684,21 @@
             <w:r>
               <w:rPr>
                 <w:rFonts w:ascii="Times New Roman" w:hAnsi="Times New Roman" w:cs="Times New Roman"/>
-                <w:color w:val="000000" w:themeColor="text1"/>
-                <w:sz w:val="20"/>
-                <w:szCs w:val="20"/>
-              </w:rPr>
-              <w:t>0: Time</w:t>
+                <w:b/>
+                <w:color w:val="000000" w:themeColor="text1"/>
+                <w:sz w:val="20"/>
+                <w:szCs w:val="20"/>
+              </w:rPr>
+              <w:t xml:space="preserve">Null </w:t>
+            </w:r>
+            <w:r>
+              <w:rPr>
+                <w:rFonts w:ascii="Times New Roman" w:hAnsi="Times New Roman" w:cs="Times New Roman"/>
+                <w:color w:val="000000" w:themeColor="text1"/>
+                <w:sz w:val="20"/>
+                <w:szCs w:val="20"/>
+              </w:rPr>
+              <w:t>: requester’s record</w:t>
             </w:r>
           </w:p>
           <w:p>
@@ -11719,7 +10706,7 @@
               <w:pStyle w:val="ListParagraph"/>
               <w:numPr>
                 <w:ilvl w:val="0"/>
-                <w:numId w:val="45"/>
+                <w:numId w:val="49"/>
               </w:numPr>
               <w:rPr>
                 <w:rFonts w:ascii="Times New Roman" w:hAnsi="Times New Roman" w:cs="Times New Roman"/>
@@ -11731,54 +10718,1066 @@
             <w:r>
               <w:rPr>
                 <w:rFonts w:ascii="Times New Roman" w:hAnsi="Times New Roman" w:cs="Times New Roman"/>
-                <w:color w:val="000000" w:themeColor="text1"/>
-                <w:sz w:val="20"/>
-                <w:szCs w:val="20"/>
-              </w:rPr>
-              <w:t>1: Created</w:t>
-            </w:r>
-          </w:p>
-          <w:p>
-            <w:pPr>
-              <w:pStyle w:val="ListParagraph"/>
-              <w:numPr>
-                <w:ilvl w:val="0"/>
-                <w:numId w:val="45"/>
-              </w:numPr>
-              <w:rPr>
-                <w:rFonts w:ascii="Times New Roman" w:hAnsi="Times New Roman" w:cs="Times New Roman"/>
-                <w:color w:val="000000" w:themeColor="text1"/>
-                <w:sz w:val="20"/>
-                <w:szCs w:val="20"/>
-              </w:rPr>
-            </w:pPr>
-            <w:r>
-              <w:rPr>
-                <w:rFonts w:ascii="Times New Roman" w:hAnsi="Times New Roman" w:cs="Times New Roman"/>
-                <w:color w:val="000000" w:themeColor="text1"/>
-                <w:sz w:val="20"/>
-                <w:szCs w:val="20"/>
-              </w:rPr>
-              <w:t>2 : Last modified</w:t>
-            </w:r>
-          </w:p>
-          <w:p>
-            <w:pPr>
-              <w:rPr>
-                <w:rFonts w:ascii="Times New Roman" w:hAnsi="Times New Roman" w:cs="Times New Roman"/>
-                <w:color w:val="000000" w:themeColor="text1"/>
-                <w:sz w:val="20"/>
-                <w:szCs w:val="20"/>
-              </w:rPr>
-            </w:pPr>
-            <w:r>
-              <w:rPr>
-                <w:rFonts w:ascii="Times New Roman" w:hAnsi="Times New Roman" w:cs="Times New Roman"/>
-                <w:color w:val="000000" w:themeColor="text1"/>
-                <w:sz w:val="20"/>
-                <w:szCs w:val="20"/>
-              </w:rPr>
-              <w:t>Default: Time</w:t>
+                <w:b/>
+                <w:color w:val="000000" w:themeColor="text1"/>
+                <w:sz w:val="20"/>
+                <w:szCs w:val="20"/>
+              </w:rPr>
+              <w:t xml:space="preserve">Not null </w:t>
+            </w:r>
+            <w:r>
+              <w:rPr>
+                <w:rFonts w:ascii="Times New Roman" w:hAnsi="Times New Roman" w:cs="Times New Roman"/>
+                <w:color w:val="000000" w:themeColor="text1"/>
+                <w:sz w:val="20"/>
+                <w:szCs w:val="20"/>
+              </w:rPr>
+              <w:t>: another persons’ record.</w:t>
+            </w:r>
+            <w:r>
+              <w:rPr>
+                <w:rFonts w:ascii="Times New Roman" w:hAnsi="Times New Roman" w:cs="Times New Roman"/>
+                <w:b/>
+                <w:color w:val="000000" w:themeColor="text1"/>
+                <w:sz w:val="20"/>
+                <w:szCs w:val="20"/>
+              </w:rPr>
+              <w:t xml:space="preserve"> </w:t>
+            </w:r>
+          </w:p>
+        </w:tc>
+      </w:tr>
+      <w:tr>
+        <w:tc>
+          <w:tcPr>
+            <w:tcW w:w="1563" w:type="dxa"/>
+            <w:shd w:val="clear" w:color="auto" w:fill="auto"/>
+            <w:vAlign w:val="center"/>
+          </w:tcPr>
+          <w:p>
+            <w:pPr>
+              <w:pStyle w:val="ListParagraph"/>
+              <w:ind w:left="0"/>
+              <w:jc w:val="center"/>
+              <w:rPr>
+                <w:rFonts w:ascii="Times New Roman" w:hAnsi="Times New Roman" w:cs="Times New Roman"/>
+                <w:color w:val="000000" w:themeColor="text1"/>
+                <w:sz w:val="20"/>
+                <w:szCs w:val="20"/>
+              </w:rPr>
+            </w:pPr>
+            <w:r>
+              <w:rPr>
+                <w:rFonts w:ascii="Times New Roman" w:hAnsi="Times New Roman" w:cs="Times New Roman"/>
+                <w:color w:val="000000" w:themeColor="text1"/>
+                <w:sz w:val="20"/>
+                <w:szCs w:val="20"/>
+              </w:rPr>
+              <w:t>BODY</w:t>
+            </w:r>
+          </w:p>
+        </w:tc>
+        <w:tc>
+          <w:tcPr>
+            <w:tcW w:w="1839" w:type="dxa"/>
+            <w:gridSpan w:val="2"/>
+            <w:shd w:val="clear" w:color="auto" w:fill="auto"/>
+            <w:vAlign w:val="center"/>
+          </w:tcPr>
+          <w:p>
+            <w:pPr>
+              <w:pStyle w:val="ListParagraph"/>
+              <w:ind w:left="0"/>
+              <w:rPr>
+                <w:rFonts w:ascii="Times New Roman" w:hAnsi="Times New Roman" w:cs="Times New Roman"/>
+                <w:b/>
+                <w:color w:val="000000" w:themeColor="text1"/>
+                <w:sz w:val="20"/>
+                <w:szCs w:val="20"/>
+              </w:rPr>
+            </w:pPr>
+            <w:r>
+              <w:rPr>
+                <w:rFonts w:ascii="Times New Roman" w:hAnsi="Times New Roman" w:cs="Times New Roman"/>
+                <w:b/>
+                <w:color w:val="000000" w:themeColor="text1"/>
+                <w:sz w:val="20"/>
+                <w:szCs w:val="20"/>
+              </w:rPr>
+              <w:t>MinValue</w:t>
+            </w:r>
+          </w:p>
+        </w:tc>
+        <w:tc>
+          <w:tcPr>
+            <w:tcW w:w="1029" w:type="dxa"/>
+            <w:shd w:val="clear" w:color="auto" w:fill="auto"/>
+          </w:tcPr>
+          <w:p>
+            <w:pPr>
+              <w:pStyle w:val="ListParagraph"/>
+              <w:ind w:left="0"/>
+              <w:jc w:val="center"/>
+              <w:rPr>
+                <w:rFonts w:ascii="Times New Roman" w:hAnsi="Times New Roman" w:cs="Times New Roman"/>
+                <w:color w:val="000000" w:themeColor="text1"/>
+                <w:sz w:val="20"/>
+                <w:szCs w:val="20"/>
+              </w:rPr>
+            </w:pPr>
+            <w:r>
+              <w:rPr>
+                <w:rFonts w:ascii="Times New Roman" w:hAnsi="Times New Roman" w:cs="Times New Roman"/>
+                <w:color w:val="000000" w:themeColor="text1"/>
+                <w:sz w:val="20"/>
+                <w:szCs w:val="20"/>
+              </w:rPr>
+              <w:t>double</w:t>
+            </w:r>
+          </w:p>
+        </w:tc>
+        <w:tc>
+          <w:tcPr>
+            <w:tcW w:w="6484" w:type="dxa"/>
+            <w:shd w:val="clear" w:color="auto" w:fill="auto"/>
+          </w:tcPr>
+          <w:p>
+            <w:pPr>
+              <w:rPr>
+                <w:rFonts w:ascii="Times New Roman" w:hAnsi="Times New Roman" w:cs="Times New Roman"/>
+                <w:color w:val="000000" w:themeColor="text1"/>
+                <w:sz w:val="20"/>
+                <w:szCs w:val="20"/>
+              </w:rPr>
+            </w:pPr>
+            <w:r>
+              <w:rPr>
+                <w:rFonts w:ascii="Times New Roman" w:hAnsi="Times New Roman" w:cs="Times New Roman"/>
+                <w:color w:val="000000" w:themeColor="text1"/>
+                <w:sz w:val="20"/>
+                <w:szCs w:val="20"/>
+              </w:rPr>
+              <w:t>Minimum rate of heart.</w:t>
+            </w:r>
+          </w:p>
+        </w:tc>
+      </w:tr>
+      <w:tr>
+        <w:tc>
+          <w:tcPr>
+            <w:tcW w:w="1563" w:type="dxa"/>
+            <w:shd w:val="clear" w:color="auto" w:fill="auto"/>
+            <w:vAlign w:val="center"/>
+          </w:tcPr>
+          <w:p>
+            <w:pPr>
+              <w:pStyle w:val="ListParagraph"/>
+              <w:ind w:left="0"/>
+              <w:jc w:val="center"/>
+              <w:rPr>
+                <w:rFonts w:ascii="Times New Roman" w:hAnsi="Times New Roman" w:cs="Times New Roman"/>
+                <w:color w:val="000000" w:themeColor="text1"/>
+                <w:sz w:val="20"/>
+                <w:szCs w:val="20"/>
+              </w:rPr>
+            </w:pPr>
+            <w:r>
+              <w:rPr>
+                <w:rFonts w:ascii="Times New Roman" w:hAnsi="Times New Roman" w:cs="Times New Roman"/>
+                <w:color w:val="000000" w:themeColor="text1"/>
+                <w:sz w:val="20"/>
+                <w:szCs w:val="20"/>
+              </w:rPr>
+              <w:t>BODY</w:t>
+            </w:r>
+          </w:p>
+        </w:tc>
+        <w:tc>
+          <w:tcPr>
+            <w:tcW w:w="1839" w:type="dxa"/>
+            <w:gridSpan w:val="2"/>
+            <w:shd w:val="clear" w:color="auto" w:fill="auto"/>
+            <w:vAlign w:val="center"/>
+          </w:tcPr>
+          <w:p>
+            <w:pPr>
+              <w:pStyle w:val="ListParagraph"/>
+              <w:ind w:left="0"/>
+              <w:rPr>
+                <w:rFonts w:ascii="Times New Roman" w:hAnsi="Times New Roman" w:cs="Times New Roman"/>
+                <w:b/>
+                <w:color w:val="000000" w:themeColor="text1"/>
+                <w:sz w:val="20"/>
+                <w:szCs w:val="20"/>
+              </w:rPr>
+            </w:pPr>
+            <w:r>
+              <w:rPr>
+                <w:rFonts w:ascii="Times New Roman" w:hAnsi="Times New Roman" w:cs="Times New Roman"/>
+                <w:b/>
+                <w:color w:val="000000" w:themeColor="text1"/>
+                <w:sz w:val="20"/>
+                <w:szCs w:val="20"/>
+              </w:rPr>
+              <w:t>MaxValue</w:t>
+            </w:r>
+          </w:p>
+        </w:tc>
+        <w:tc>
+          <w:tcPr>
+            <w:tcW w:w="1029" w:type="dxa"/>
+            <w:shd w:val="clear" w:color="auto" w:fill="auto"/>
+          </w:tcPr>
+          <w:p>
+            <w:pPr>
+              <w:pStyle w:val="ListParagraph"/>
+              <w:ind w:left="0"/>
+              <w:jc w:val="center"/>
+              <w:rPr>
+                <w:rFonts w:ascii="Times New Roman" w:hAnsi="Times New Roman" w:cs="Times New Roman"/>
+                <w:color w:val="000000" w:themeColor="text1"/>
+                <w:sz w:val="20"/>
+                <w:szCs w:val="20"/>
+              </w:rPr>
+            </w:pPr>
+            <w:r>
+              <w:rPr>
+                <w:rFonts w:ascii="Times New Roman" w:hAnsi="Times New Roman" w:cs="Times New Roman"/>
+                <w:color w:val="000000" w:themeColor="text1"/>
+                <w:sz w:val="20"/>
+                <w:szCs w:val="20"/>
+              </w:rPr>
+              <w:t>double</w:t>
+            </w:r>
+          </w:p>
+        </w:tc>
+        <w:tc>
+          <w:tcPr>
+            <w:tcW w:w="6484" w:type="dxa"/>
+            <w:shd w:val="clear" w:color="auto" w:fill="auto"/>
+          </w:tcPr>
+          <w:p>
+            <w:pPr>
+              <w:rPr>
+                <w:rFonts w:ascii="Times New Roman" w:hAnsi="Times New Roman" w:cs="Times New Roman"/>
+                <w:color w:val="000000" w:themeColor="text1"/>
+                <w:sz w:val="20"/>
+                <w:szCs w:val="20"/>
+              </w:rPr>
+            </w:pPr>
+            <w:r>
+              <w:rPr>
+                <w:rFonts w:ascii="Times New Roman" w:hAnsi="Times New Roman" w:cs="Times New Roman"/>
+                <w:color w:val="000000" w:themeColor="text1"/>
+                <w:sz w:val="20"/>
+                <w:szCs w:val="20"/>
+              </w:rPr>
+              <w:t>Maximum rate of heart.</w:t>
+            </w:r>
+          </w:p>
+        </w:tc>
+      </w:tr>
+      <w:tr>
+        <w:tc>
+          <w:tcPr>
+            <w:tcW w:w="1563" w:type="dxa"/>
+            <w:shd w:val="clear" w:color="auto" w:fill="auto"/>
+            <w:vAlign w:val="center"/>
+          </w:tcPr>
+          <w:p>
+            <w:pPr>
+              <w:pStyle w:val="ListParagraph"/>
+              <w:ind w:left="0"/>
+              <w:jc w:val="center"/>
+              <w:rPr>
+                <w:rFonts w:ascii="Times New Roman" w:hAnsi="Times New Roman" w:cs="Times New Roman"/>
+                <w:color w:val="000000" w:themeColor="text1"/>
+                <w:sz w:val="20"/>
+                <w:szCs w:val="20"/>
+              </w:rPr>
+            </w:pPr>
+            <w:r>
+              <w:rPr>
+                <w:rFonts w:ascii="Times New Roman" w:hAnsi="Times New Roman" w:cs="Times New Roman"/>
+                <w:color w:val="000000" w:themeColor="text1"/>
+                <w:sz w:val="20"/>
+                <w:szCs w:val="20"/>
+              </w:rPr>
+              <w:t>BODY</w:t>
+            </w:r>
+          </w:p>
+        </w:tc>
+        <w:tc>
+          <w:tcPr>
+            <w:tcW w:w="1839" w:type="dxa"/>
+            <w:gridSpan w:val="2"/>
+            <w:shd w:val="clear" w:color="auto" w:fill="auto"/>
+            <w:vAlign w:val="center"/>
+          </w:tcPr>
+          <w:p>
+            <w:pPr>
+              <w:pStyle w:val="ListParagraph"/>
+              <w:ind w:left="0"/>
+              <w:rPr>
+                <w:rFonts w:ascii="Times New Roman" w:hAnsi="Times New Roman" w:cs="Times New Roman"/>
+                <w:b/>
+                <w:color w:val="000000" w:themeColor="text1"/>
+                <w:sz w:val="20"/>
+                <w:szCs w:val="20"/>
+              </w:rPr>
+            </w:pPr>
+            <w:r>
+              <w:rPr>
+                <w:rFonts w:ascii="Times New Roman" w:hAnsi="Times New Roman" w:cs="Times New Roman"/>
+                <w:b/>
+                <w:color w:val="000000" w:themeColor="text1"/>
+                <w:sz w:val="20"/>
+                <w:szCs w:val="20"/>
+              </w:rPr>
+              <w:t>MinTime</w:t>
+            </w:r>
+          </w:p>
+        </w:tc>
+        <w:tc>
+          <w:tcPr>
+            <w:tcW w:w="1029" w:type="dxa"/>
+            <w:shd w:val="clear" w:color="auto" w:fill="auto"/>
+          </w:tcPr>
+          <w:p>
+            <w:pPr>
+              <w:pStyle w:val="ListParagraph"/>
+              <w:ind w:left="0"/>
+              <w:jc w:val="center"/>
+              <w:rPr>
+                <w:rFonts w:ascii="Times New Roman" w:hAnsi="Times New Roman" w:cs="Times New Roman"/>
+                <w:color w:val="000000" w:themeColor="text1"/>
+                <w:sz w:val="20"/>
+                <w:szCs w:val="20"/>
+              </w:rPr>
+            </w:pPr>
+            <w:r>
+              <w:rPr>
+                <w:rFonts w:ascii="Times New Roman" w:hAnsi="Times New Roman" w:cs="Times New Roman"/>
+                <w:color w:val="000000" w:themeColor="text1"/>
+                <w:sz w:val="20"/>
+                <w:szCs w:val="20"/>
+              </w:rPr>
+              <w:t>double</w:t>
+            </w:r>
+          </w:p>
+        </w:tc>
+        <w:tc>
+          <w:tcPr>
+            <w:tcW w:w="6484" w:type="dxa"/>
+            <w:shd w:val="clear" w:color="auto" w:fill="auto"/>
+          </w:tcPr>
+          <w:p>
+            <w:pPr>
+              <w:rPr>
+                <w:rFonts w:ascii="Times New Roman" w:hAnsi="Times New Roman" w:cs="Times New Roman"/>
+                <w:color w:val="000000" w:themeColor="text1"/>
+                <w:sz w:val="20"/>
+                <w:szCs w:val="20"/>
+              </w:rPr>
+            </w:pPr>
+            <w:r>
+              <w:rPr>
+                <w:rFonts w:ascii="Times New Roman" w:hAnsi="Times New Roman" w:cs="Times New Roman"/>
+                <w:color w:val="000000" w:themeColor="text1"/>
+                <w:sz w:val="20"/>
+                <w:szCs w:val="20"/>
+              </w:rPr>
+              <w:t>Time after which measurement was done</w:t>
+            </w:r>
+          </w:p>
+        </w:tc>
+      </w:tr>
+      <w:tr>
+        <w:tc>
+          <w:tcPr>
+            <w:tcW w:w="1563" w:type="dxa"/>
+            <w:shd w:val="clear" w:color="auto" w:fill="auto"/>
+            <w:vAlign w:val="center"/>
+          </w:tcPr>
+          <w:p>
+            <w:pPr>
+              <w:pStyle w:val="ListParagraph"/>
+              <w:ind w:left="0"/>
+              <w:jc w:val="center"/>
+              <w:rPr>
+                <w:rFonts w:ascii="Times New Roman" w:hAnsi="Times New Roman" w:cs="Times New Roman"/>
+                <w:color w:val="000000" w:themeColor="text1"/>
+                <w:sz w:val="20"/>
+                <w:szCs w:val="20"/>
+              </w:rPr>
+            </w:pPr>
+            <w:r>
+              <w:rPr>
+                <w:rFonts w:ascii="Times New Roman" w:hAnsi="Times New Roman" w:cs="Times New Roman"/>
+                <w:color w:val="000000" w:themeColor="text1"/>
+                <w:sz w:val="20"/>
+                <w:szCs w:val="20"/>
+              </w:rPr>
+              <w:t>BODY</w:t>
+            </w:r>
+          </w:p>
+        </w:tc>
+        <w:tc>
+          <w:tcPr>
+            <w:tcW w:w="1839" w:type="dxa"/>
+            <w:gridSpan w:val="2"/>
+            <w:shd w:val="clear" w:color="auto" w:fill="auto"/>
+            <w:vAlign w:val="center"/>
+          </w:tcPr>
+          <w:p>
+            <w:pPr>
+              <w:pStyle w:val="ListParagraph"/>
+              <w:ind w:left="0"/>
+              <w:rPr>
+                <w:rFonts w:ascii="Times New Roman" w:hAnsi="Times New Roman" w:cs="Times New Roman"/>
+                <w:b/>
+                <w:color w:val="000000" w:themeColor="text1"/>
+                <w:sz w:val="20"/>
+                <w:szCs w:val="20"/>
+              </w:rPr>
+            </w:pPr>
+            <w:r>
+              <w:rPr>
+                <w:rFonts w:ascii="Times New Roman" w:hAnsi="Times New Roman" w:cs="Times New Roman"/>
+                <w:b/>
+                <w:color w:val="000000" w:themeColor="text1"/>
+                <w:sz w:val="20"/>
+                <w:szCs w:val="20"/>
+              </w:rPr>
+              <w:t>MaxTime</w:t>
+            </w:r>
+          </w:p>
+        </w:tc>
+        <w:tc>
+          <w:tcPr>
+            <w:tcW w:w="1029" w:type="dxa"/>
+            <w:shd w:val="clear" w:color="auto" w:fill="auto"/>
+          </w:tcPr>
+          <w:p>
+            <w:pPr>
+              <w:pStyle w:val="ListParagraph"/>
+              <w:ind w:left="0"/>
+              <w:jc w:val="center"/>
+              <w:rPr>
+                <w:rFonts w:ascii="Times New Roman" w:hAnsi="Times New Roman" w:cs="Times New Roman"/>
+                <w:color w:val="000000" w:themeColor="text1"/>
+                <w:sz w:val="20"/>
+                <w:szCs w:val="20"/>
+              </w:rPr>
+            </w:pPr>
+            <w:r>
+              <w:rPr>
+                <w:rFonts w:ascii="Times New Roman" w:hAnsi="Times New Roman" w:cs="Times New Roman"/>
+                <w:color w:val="000000" w:themeColor="text1"/>
+                <w:sz w:val="20"/>
+                <w:szCs w:val="20"/>
+              </w:rPr>
+              <w:t>double</w:t>
+            </w:r>
+          </w:p>
+        </w:tc>
+        <w:tc>
+          <w:tcPr>
+            <w:tcW w:w="6484" w:type="dxa"/>
+            <w:shd w:val="clear" w:color="auto" w:fill="auto"/>
+          </w:tcPr>
+          <w:p>
+            <w:pPr>
+              <w:rPr>
+                <w:rFonts w:ascii="Times New Roman" w:hAnsi="Times New Roman" w:cs="Times New Roman"/>
+                <w:color w:val="000000" w:themeColor="text1"/>
+                <w:sz w:val="20"/>
+                <w:szCs w:val="20"/>
+              </w:rPr>
+            </w:pPr>
+            <w:r>
+              <w:rPr>
+                <w:rFonts w:ascii="Times New Roman" w:hAnsi="Times New Roman" w:cs="Times New Roman"/>
+                <w:color w:val="000000" w:themeColor="text1"/>
+                <w:sz w:val="20"/>
+                <w:szCs w:val="20"/>
+              </w:rPr>
+              <w:t>Time before which measurement had been done</w:t>
+            </w:r>
+          </w:p>
+        </w:tc>
+      </w:tr>
+      <w:tr>
+        <w:tc>
+          <w:tcPr>
+            <w:tcW w:w="1563" w:type="dxa"/>
+            <w:shd w:val="clear" w:color="auto" w:fill="auto"/>
+            <w:vAlign w:val="center"/>
+          </w:tcPr>
+          <w:p>
+            <w:pPr>
+              <w:pStyle w:val="ListParagraph"/>
+              <w:ind w:left="0"/>
+              <w:jc w:val="center"/>
+              <w:rPr>
+                <w:rFonts w:ascii="Times New Roman" w:hAnsi="Times New Roman" w:cs="Times New Roman"/>
+                <w:color w:val="000000" w:themeColor="text1"/>
+                <w:sz w:val="20"/>
+                <w:szCs w:val="20"/>
+              </w:rPr>
+            </w:pPr>
+            <w:r>
+              <w:rPr>
+                <w:rFonts w:ascii="Times New Roman" w:hAnsi="Times New Roman" w:cs="Times New Roman"/>
+                <w:color w:val="000000" w:themeColor="text1"/>
+                <w:sz w:val="20"/>
+                <w:szCs w:val="20"/>
+              </w:rPr>
+              <w:t>BODY</w:t>
+            </w:r>
+          </w:p>
+        </w:tc>
+        <w:tc>
+          <w:tcPr>
+            <w:tcW w:w="1839" w:type="dxa"/>
+            <w:gridSpan w:val="2"/>
+            <w:shd w:val="clear" w:color="auto" w:fill="auto"/>
+            <w:vAlign w:val="center"/>
+          </w:tcPr>
+          <w:p>
+            <w:pPr>
+              <w:pStyle w:val="ListParagraph"/>
+              <w:ind w:left="0"/>
+              <w:rPr>
+                <w:rFonts w:ascii="Times New Roman" w:hAnsi="Times New Roman" w:cs="Times New Roman"/>
+                <w:b/>
+                <w:color w:val="000000" w:themeColor="text1"/>
+                <w:sz w:val="20"/>
+                <w:szCs w:val="20"/>
+              </w:rPr>
+            </w:pPr>
+            <w:r>
+              <w:rPr>
+                <w:rFonts w:ascii="Times New Roman" w:hAnsi="Times New Roman" w:cs="Times New Roman"/>
+                <w:b/>
+                <w:color w:val="000000" w:themeColor="text1"/>
+                <w:sz w:val="20"/>
+                <w:szCs w:val="20"/>
+              </w:rPr>
+              <w:t>MinCreated</w:t>
+            </w:r>
+          </w:p>
+        </w:tc>
+        <w:tc>
+          <w:tcPr>
+            <w:tcW w:w="1029" w:type="dxa"/>
+            <w:shd w:val="clear" w:color="auto" w:fill="auto"/>
+          </w:tcPr>
+          <w:p>
+            <w:pPr>
+              <w:pStyle w:val="ListParagraph"/>
+              <w:ind w:left="0"/>
+              <w:jc w:val="center"/>
+              <w:rPr>
+                <w:rFonts w:ascii="Times New Roman" w:hAnsi="Times New Roman" w:cs="Times New Roman"/>
+                <w:color w:val="000000" w:themeColor="text1"/>
+                <w:sz w:val="20"/>
+                <w:szCs w:val="20"/>
+              </w:rPr>
+            </w:pPr>
+            <w:r>
+              <w:rPr>
+                <w:rFonts w:ascii="Times New Roman" w:hAnsi="Times New Roman" w:cs="Times New Roman"/>
+                <w:color w:val="000000" w:themeColor="text1"/>
+                <w:sz w:val="20"/>
+                <w:szCs w:val="20"/>
+              </w:rPr>
+              <w:t>double</w:t>
+            </w:r>
+          </w:p>
+        </w:tc>
+        <w:tc>
+          <w:tcPr>
+            <w:tcW w:w="6484" w:type="dxa"/>
+            <w:shd w:val="clear" w:color="auto" w:fill="auto"/>
+          </w:tcPr>
+          <w:p>
+            <w:pPr>
+              <w:rPr>
+                <w:rFonts w:ascii="Times New Roman" w:hAnsi="Times New Roman" w:cs="Times New Roman"/>
+                <w:color w:val="000000" w:themeColor="text1"/>
+                <w:sz w:val="20"/>
+                <w:szCs w:val="20"/>
+              </w:rPr>
+            </w:pPr>
+            <w:r>
+              <w:rPr>
+                <w:rFonts w:ascii="Times New Roman" w:hAnsi="Times New Roman" w:cs="Times New Roman"/>
+                <w:color w:val="000000" w:themeColor="text1"/>
+                <w:sz w:val="20"/>
+                <w:szCs w:val="20"/>
+              </w:rPr>
+              <w:t>Time after which note was created.</w:t>
+            </w:r>
+          </w:p>
+        </w:tc>
+      </w:tr>
+      <w:tr>
+        <w:tc>
+          <w:tcPr>
+            <w:tcW w:w="1563" w:type="dxa"/>
+            <w:shd w:val="clear" w:color="auto" w:fill="auto"/>
+            <w:vAlign w:val="center"/>
+          </w:tcPr>
+          <w:p>
+            <w:pPr>
+              <w:pStyle w:val="ListParagraph"/>
+              <w:ind w:left="0"/>
+              <w:jc w:val="center"/>
+              <w:rPr>
+                <w:rFonts w:ascii="Times New Roman" w:hAnsi="Times New Roman" w:cs="Times New Roman"/>
+                <w:color w:val="000000" w:themeColor="text1"/>
+                <w:sz w:val="20"/>
+                <w:szCs w:val="20"/>
+              </w:rPr>
+            </w:pPr>
+            <w:r>
+              <w:rPr>
+                <w:rFonts w:ascii="Times New Roman" w:hAnsi="Times New Roman" w:cs="Times New Roman"/>
+                <w:color w:val="000000" w:themeColor="text1"/>
+                <w:sz w:val="20"/>
+                <w:szCs w:val="20"/>
+              </w:rPr>
+              <w:t>BODY</w:t>
+            </w:r>
+          </w:p>
+        </w:tc>
+        <w:tc>
+          <w:tcPr>
+            <w:tcW w:w="1839" w:type="dxa"/>
+            <w:gridSpan w:val="2"/>
+            <w:shd w:val="clear" w:color="auto" w:fill="auto"/>
+            <w:vAlign w:val="center"/>
+          </w:tcPr>
+          <w:p>
+            <w:pPr>
+              <w:pStyle w:val="ListParagraph"/>
+              <w:ind w:left="0"/>
+              <w:rPr>
+                <w:rFonts w:ascii="Times New Roman" w:hAnsi="Times New Roman" w:cs="Times New Roman"/>
+                <w:b/>
+                <w:color w:val="000000" w:themeColor="text1"/>
+                <w:sz w:val="20"/>
+                <w:szCs w:val="20"/>
+              </w:rPr>
+            </w:pPr>
+            <w:r>
+              <w:rPr>
+                <w:rFonts w:ascii="Times New Roman" w:hAnsi="Times New Roman" w:cs="Times New Roman"/>
+                <w:b/>
+                <w:color w:val="000000" w:themeColor="text1"/>
+                <w:sz w:val="20"/>
+                <w:szCs w:val="20"/>
+              </w:rPr>
+              <w:t>MaxCreated</w:t>
+            </w:r>
+          </w:p>
+        </w:tc>
+        <w:tc>
+          <w:tcPr>
+            <w:tcW w:w="1029" w:type="dxa"/>
+            <w:shd w:val="clear" w:color="auto" w:fill="auto"/>
+          </w:tcPr>
+          <w:p>
+            <w:pPr>
+              <w:pStyle w:val="ListParagraph"/>
+              <w:ind w:left="0"/>
+              <w:jc w:val="center"/>
+              <w:rPr>
+                <w:rFonts w:ascii="Times New Roman" w:hAnsi="Times New Roman" w:cs="Times New Roman"/>
+                <w:color w:val="000000" w:themeColor="text1"/>
+                <w:sz w:val="20"/>
+                <w:szCs w:val="20"/>
+              </w:rPr>
+            </w:pPr>
+            <w:r>
+              <w:rPr>
+                <w:rFonts w:ascii="Times New Roman" w:hAnsi="Times New Roman" w:cs="Times New Roman"/>
+                <w:color w:val="000000" w:themeColor="text1"/>
+                <w:sz w:val="20"/>
+                <w:szCs w:val="20"/>
+              </w:rPr>
+              <w:t>double</w:t>
+            </w:r>
+          </w:p>
+        </w:tc>
+        <w:tc>
+          <w:tcPr>
+            <w:tcW w:w="6484" w:type="dxa"/>
+            <w:shd w:val="clear" w:color="auto" w:fill="auto"/>
+          </w:tcPr>
+          <w:p>
+            <w:pPr>
+              <w:rPr>
+                <w:rFonts w:ascii="Times New Roman" w:hAnsi="Times New Roman" w:cs="Times New Roman"/>
+                <w:color w:val="000000" w:themeColor="text1"/>
+                <w:sz w:val="20"/>
+                <w:szCs w:val="20"/>
+              </w:rPr>
+            </w:pPr>
+            <w:r>
+              <w:rPr>
+                <w:rFonts w:ascii="Times New Roman" w:hAnsi="Times New Roman" w:cs="Times New Roman"/>
+                <w:color w:val="000000" w:themeColor="text1"/>
+                <w:sz w:val="20"/>
+                <w:szCs w:val="20"/>
+              </w:rPr>
+              <w:t>Time before which note had been created.</w:t>
+            </w:r>
+          </w:p>
+        </w:tc>
+      </w:tr>
+      <w:tr>
+        <w:tc>
+          <w:tcPr>
+            <w:tcW w:w="1563" w:type="dxa"/>
+            <w:shd w:val="clear" w:color="auto" w:fill="auto"/>
+            <w:vAlign w:val="center"/>
+          </w:tcPr>
+          <w:p>
+            <w:pPr>
+              <w:pStyle w:val="ListParagraph"/>
+              <w:ind w:left="0"/>
+              <w:jc w:val="center"/>
+              <w:rPr>
+                <w:rFonts w:ascii="Times New Roman" w:hAnsi="Times New Roman" w:cs="Times New Roman"/>
+                <w:color w:val="000000" w:themeColor="text1"/>
+                <w:sz w:val="20"/>
+                <w:szCs w:val="20"/>
+              </w:rPr>
+            </w:pPr>
+            <w:r>
+              <w:rPr>
+                <w:rFonts w:ascii="Times New Roman" w:hAnsi="Times New Roman" w:cs="Times New Roman"/>
+                <w:color w:val="000000" w:themeColor="text1"/>
+                <w:sz w:val="20"/>
+                <w:szCs w:val="20"/>
+              </w:rPr>
+              <w:t>BODY</w:t>
+            </w:r>
+          </w:p>
+        </w:tc>
+        <w:tc>
+          <w:tcPr>
+            <w:tcW w:w="1839" w:type="dxa"/>
+            <w:gridSpan w:val="2"/>
+            <w:shd w:val="clear" w:color="auto" w:fill="auto"/>
+            <w:vAlign w:val="center"/>
+          </w:tcPr>
+          <w:p>
+            <w:pPr>
+              <w:pStyle w:val="ListParagraph"/>
+              <w:ind w:left="0"/>
+              <w:rPr>
+                <w:rFonts w:ascii="Times New Roman" w:hAnsi="Times New Roman" w:cs="Times New Roman"/>
+                <w:b/>
+                <w:color w:val="000000" w:themeColor="text1"/>
+                <w:sz w:val="20"/>
+                <w:szCs w:val="20"/>
+              </w:rPr>
+            </w:pPr>
+            <w:r>
+              <w:rPr>
+                <w:rFonts w:ascii="Times New Roman" w:hAnsi="Times New Roman" w:cs="Times New Roman"/>
+                <w:b/>
+                <w:color w:val="000000" w:themeColor="text1"/>
+                <w:sz w:val="20"/>
+                <w:szCs w:val="20"/>
+              </w:rPr>
+              <w:t>MinLastModified</w:t>
+            </w:r>
+          </w:p>
+        </w:tc>
+        <w:tc>
+          <w:tcPr>
+            <w:tcW w:w="1029" w:type="dxa"/>
+            <w:shd w:val="clear" w:color="auto" w:fill="auto"/>
+          </w:tcPr>
+          <w:p>
+            <w:pPr>
+              <w:pStyle w:val="ListParagraph"/>
+              <w:ind w:left="0"/>
+              <w:jc w:val="center"/>
+              <w:rPr>
+                <w:rFonts w:ascii="Times New Roman" w:hAnsi="Times New Roman" w:cs="Times New Roman"/>
+                <w:color w:val="000000" w:themeColor="text1"/>
+                <w:sz w:val="20"/>
+                <w:szCs w:val="20"/>
+              </w:rPr>
+            </w:pPr>
+            <w:r>
+              <w:rPr>
+                <w:rFonts w:ascii="Times New Roman" w:hAnsi="Times New Roman" w:cs="Times New Roman"/>
+                <w:color w:val="000000" w:themeColor="text1"/>
+                <w:sz w:val="20"/>
+                <w:szCs w:val="20"/>
+              </w:rPr>
+              <w:t>double</w:t>
+            </w:r>
+          </w:p>
+        </w:tc>
+        <w:tc>
+          <w:tcPr>
+            <w:tcW w:w="6484" w:type="dxa"/>
+            <w:shd w:val="clear" w:color="auto" w:fill="auto"/>
+          </w:tcPr>
+          <w:p>
+            <w:pPr>
+              <w:rPr>
+                <w:rFonts w:ascii="Times New Roman" w:hAnsi="Times New Roman" w:cs="Times New Roman"/>
+                <w:color w:val="000000" w:themeColor="text1"/>
+                <w:sz w:val="20"/>
+                <w:szCs w:val="20"/>
+              </w:rPr>
+            </w:pPr>
+            <w:r>
+              <w:rPr>
+                <w:rFonts w:ascii="Times New Roman" w:hAnsi="Times New Roman" w:cs="Times New Roman"/>
+                <w:color w:val="000000" w:themeColor="text1"/>
+                <w:sz w:val="20"/>
+                <w:szCs w:val="20"/>
+              </w:rPr>
+              <w:t>Time after which note was modified.</w:t>
+            </w:r>
+          </w:p>
+        </w:tc>
+      </w:tr>
+      <w:tr>
+        <w:tc>
+          <w:tcPr>
+            <w:tcW w:w="1563" w:type="dxa"/>
+            <w:shd w:val="clear" w:color="auto" w:fill="auto"/>
+            <w:vAlign w:val="center"/>
+          </w:tcPr>
+          <w:p>
+            <w:pPr>
+              <w:pStyle w:val="ListParagraph"/>
+              <w:ind w:left="0"/>
+              <w:jc w:val="center"/>
+              <w:rPr>
+                <w:rFonts w:ascii="Times New Roman" w:hAnsi="Times New Roman" w:cs="Times New Roman"/>
+                <w:color w:val="000000" w:themeColor="text1"/>
+                <w:sz w:val="20"/>
+                <w:szCs w:val="20"/>
+              </w:rPr>
+            </w:pPr>
+            <w:r>
+              <w:rPr>
+                <w:rFonts w:ascii="Times New Roman" w:hAnsi="Times New Roman" w:cs="Times New Roman"/>
+                <w:color w:val="000000" w:themeColor="text1"/>
+                <w:sz w:val="20"/>
+                <w:szCs w:val="20"/>
+              </w:rPr>
+              <w:t>BODY</w:t>
+            </w:r>
+          </w:p>
+        </w:tc>
+        <w:tc>
+          <w:tcPr>
+            <w:tcW w:w="1839" w:type="dxa"/>
+            <w:gridSpan w:val="2"/>
+            <w:shd w:val="clear" w:color="auto" w:fill="auto"/>
+            <w:vAlign w:val="center"/>
+          </w:tcPr>
+          <w:p>
+            <w:pPr>
+              <w:pStyle w:val="ListParagraph"/>
+              <w:ind w:left="0"/>
+              <w:rPr>
+                <w:rFonts w:ascii="Times New Roman" w:hAnsi="Times New Roman" w:cs="Times New Roman"/>
+                <w:b/>
+                <w:color w:val="000000" w:themeColor="text1"/>
+                <w:sz w:val="20"/>
+                <w:szCs w:val="20"/>
+              </w:rPr>
+            </w:pPr>
+            <w:r>
+              <w:rPr>
+                <w:rFonts w:ascii="Times New Roman" w:hAnsi="Times New Roman" w:cs="Times New Roman"/>
+                <w:b/>
+                <w:color w:val="000000" w:themeColor="text1"/>
+                <w:sz w:val="20"/>
+                <w:szCs w:val="20"/>
+              </w:rPr>
+              <w:t>MaxLastModified</w:t>
+            </w:r>
+          </w:p>
+        </w:tc>
+        <w:tc>
+          <w:tcPr>
+            <w:tcW w:w="1029" w:type="dxa"/>
+            <w:shd w:val="clear" w:color="auto" w:fill="auto"/>
+          </w:tcPr>
+          <w:p>
+            <w:pPr>
+              <w:pStyle w:val="ListParagraph"/>
+              <w:ind w:left="0"/>
+              <w:jc w:val="center"/>
+              <w:rPr>
+                <w:rFonts w:ascii="Times New Roman" w:hAnsi="Times New Roman" w:cs="Times New Roman"/>
+                <w:color w:val="000000" w:themeColor="text1"/>
+                <w:sz w:val="20"/>
+                <w:szCs w:val="20"/>
+              </w:rPr>
+            </w:pPr>
+            <w:r>
+              <w:rPr>
+                <w:rFonts w:ascii="Times New Roman" w:hAnsi="Times New Roman" w:cs="Times New Roman"/>
+                <w:color w:val="000000" w:themeColor="text1"/>
+                <w:sz w:val="20"/>
+                <w:szCs w:val="20"/>
+              </w:rPr>
+              <w:t>double</w:t>
+            </w:r>
+          </w:p>
+        </w:tc>
+        <w:tc>
+          <w:tcPr>
+            <w:tcW w:w="6484" w:type="dxa"/>
+            <w:shd w:val="clear" w:color="auto" w:fill="auto"/>
+          </w:tcPr>
+          <w:p>
+            <w:pPr>
+              <w:rPr>
+                <w:rFonts w:ascii="Times New Roman" w:hAnsi="Times New Roman" w:cs="Times New Roman"/>
+                <w:color w:val="000000" w:themeColor="text1"/>
+                <w:sz w:val="20"/>
+                <w:szCs w:val="20"/>
+              </w:rPr>
+            </w:pPr>
+            <w:r>
+              <w:rPr>
+                <w:rFonts w:ascii="Times New Roman" w:hAnsi="Times New Roman" w:cs="Times New Roman"/>
+                <w:color w:val="000000" w:themeColor="text1"/>
+                <w:sz w:val="20"/>
+                <w:szCs w:val="20"/>
+              </w:rPr>
+              <w:t>Time before which note had been modified.</w:t>
+            </w:r>
+          </w:p>
+        </w:tc>
+      </w:tr>
+      <w:tr>
+        <w:tc>
+          <w:tcPr>
+            <w:tcW w:w="1563" w:type="dxa"/>
+            <w:shd w:val="clear" w:color="auto" w:fill="auto"/>
+            <w:vAlign w:val="center"/>
+          </w:tcPr>
+          <w:p>
+            <w:pPr>
+              <w:pStyle w:val="ListParagraph"/>
+              <w:ind w:left="0"/>
+              <w:jc w:val="center"/>
+              <w:rPr>
+                <w:rFonts w:ascii="Times New Roman" w:hAnsi="Times New Roman" w:cs="Times New Roman"/>
+                <w:color w:val="000000" w:themeColor="text1"/>
+                <w:sz w:val="20"/>
+                <w:szCs w:val="20"/>
+              </w:rPr>
+            </w:pPr>
+            <w:r>
+              <w:rPr>
+                <w:rFonts w:ascii="Times New Roman" w:hAnsi="Times New Roman" w:cs="Times New Roman"/>
+                <w:color w:val="000000" w:themeColor="text1"/>
+                <w:sz w:val="20"/>
+                <w:szCs w:val="20"/>
+              </w:rPr>
+              <w:t>BODY</w:t>
+            </w:r>
+          </w:p>
+        </w:tc>
+        <w:tc>
+          <w:tcPr>
+            <w:tcW w:w="1839" w:type="dxa"/>
+            <w:gridSpan w:val="2"/>
+            <w:shd w:val="clear" w:color="auto" w:fill="auto"/>
+            <w:vAlign w:val="center"/>
+          </w:tcPr>
+          <w:p>
+            <w:pPr>
+              <w:pStyle w:val="ListParagraph"/>
+              <w:ind w:left="0"/>
+              <w:rPr>
+                <w:rFonts w:ascii="Times New Roman" w:hAnsi="Times New Roman" w:cs="Times New Roman"/>
+                <w:b/>
+                <w:color w:val="000000" w:themeColor="text1"/>
+                <w:sz w:val="20"/>
+                <w:szCs w:val="20"/>
+              </w:rPr>
+            </w:pPr>
+            <w:r>
+              <w:rPr>
+                <w:rFonts w:ascii="Times New Roman" w:hAnsi="Times New Roman" w:cs="Times New Roman"/>
+                <w:b/>
+                <w:color w:val="000000" w:themeColor="text1"/>
+                <w:sz w:val="20"/>
+                <w:szCs w:val="20"/>
+              </w:rPr>
+              <w:t>Note</w:t>
+            </w:r>
+          </w:p>
+        </w:tc>
+        <w:tc>
+          <w:tcPr>
+            <w:tcW w:w="1029" w:type="dxa"/>
+            <w:shd w:val="clear" w:color="auto" w:fill="auto"/>
+          </w:tcPr>
+          <w:p>
+            <w:pPr>
+              <w:pStyle w:val="ListParagraph"/>
+              <w:ind w:left="0"/>
+              <w:jc w:val="center"/>
+              <w:rPr>
+                <w:rFonts w:ascii="Times New Roman" w:hAnsi="Times New Roman" w:cs="Times New Roman"/>
+                <w:color w:val="000000" w:themeColor="text1"/>
+                <w:sz w:val="20"/>
+                <w:szCs w:val="20"/>
+              </w:rPr>
+            </w:pPr>
+            <w:r>
+              <w:rPr>
+                <w:rFonts w:ascii="Times New Roman" w:hAnsi="Times New Roman" w:cs="Times New Roman"/>
+                <w:color w:val="000000" w:themeColor="text1"/>
+                <w:sz w:val="20"/>
+                <w:szCs w:val="20"/>
+              </w:rPr>
+              <w:t>string</w:t>
+            </w:r>
+          </w:p>
+        </w:tc>
+        <w:tc>
+          <w:tcPr>
+            <w:tcW w:w="6484" w:type="dxa"/>
+            <w:shd w:val="clear" w:color="auto" w:fill="auto"/>
+          </w:tcPr>
+          <w:p>
+            <w:pPr>
+              <w:rPr>
+                <w:rFonts w:ascii="Times New Roman" w:hAnsi="Times New Roman" w:cs="Times New Roman"/>
+                <w:color w:val="000000" w:themeColor="text1"/>
+                <w:sz w:val="20"/>
+                <w:szCs w:val="20"/>
+              </w:rPr>
+            </w:pPr>
+            <w:r>
+              <w:rPr>
+                <w:rFonts w:ascii="Times New Roman" w:hAnsi="Times New Roman" w:cs="Times New Roman"/>
+                <w:color w:val="000000" w:themeColor="text1"/>
+                <w:sz w:val="20"/>
+                <w:szCs w:val="20"/>
+              </w:rPr>
+              <w:t>Content of note.</w:t>
             </w:r>
           </w:p>
         </w:tc>
@@ -11821,7 +11820,7 @@
         </w:tc>
         <w:tc>
           <w:tcPr>
-            <w:tcW w:w="1772" w:type="dxa"/>
+            <w:tcW w:w="1839" w:type="dxa"/>
             <w:gridSpan w:val="2"/>
             <w:tcBorders>
               <w:top w:val="single" w:sz="4" w:space="0" w:color="auto"/>
@@ -11852,13 +11851,13 @@
                 <w:sz w:val="20"/>
                 <w:szCs w:val="20"/>
               </w:rPr>
-              <w:t>Direction</w:t>
-            </w:r>
-          </w:p>
-        </w:tc>
-        <w:tc>
-          <w:tcPr>
-            <w:tcW w:w="1096" w:type="dxa"/>
+              <w:t>Sort</w:t>
+            </w:r>
+          </w:p>
+        </w:tc>
+        <w:tc>
+          <w:tcPr>
+            <w:tcW w:w="1029" w:type="dxa"/>
             <w:tcBorders>
               <w:top w:val="single" w:sz="4" w:space="0" w:color="auto"/>
               <w:left w:val="single" w:sz="4" w:space="0" w:color="auto"/>
@@ -11917,7 +11916,7 @@
                 <w:sz w:val="20"/>
                 <w:szCs w:val="20"/>
               </w:rPr>
-              <w:t xml:space="preserve">Whether records should be sorted ascendingly or decendingly. </w:t>
+              <w:t>What property should be used for sorting.</w:t>
             </w:r>
           </w:p>
           <w:p>
@@ -11941,7 +11940,7 @@
                 <w:sz w:val="20"/>
                 <w:szCs w:val="20"/>
               </w:rPr>
-              <w:t>0 : Ascending</w:t>
+              <w:t>0: Time</w:t>
             </w:r>
           </w:p>
           <w:p>
@@ -11965,26 +11964,50 @@
                 <w:sz w:val="20"/>
                 <w:szCs w:val="20"/>
               </w:rPr>
-              <w:t>1: Decending</w:t>
-            </w:r>
-          </w:p>
-          <w:p>
-            <w:pPr>
-              <w:rPr>
-                <w:rFonts w:ascii="Times New Roman" w:hAnsi="Times New Roman" w:cs="Times New Roman"/>
-                <w:color w:val="000000" w:themeColor="text1"/>
-                <w:sz w:val="20"/>
-                <w:szCs w:val="20"/>
-              </w:rPr>
-            </w:pPr>
-            <w:r>
-              <w:rPr>
-                <w:rFonts w:ascii="Times New Roman" w:hAnsi="Times New Roman" w:cs="Times New Roman"/>
-                <w:color w:val="000000" w:themeColor="text1"/>
-                <w:sz w:val="20"/>
-                <w:szCs w:val="20"/>
-              </w:rPr>
-              <w:t>Default : Decending.</w:t>
+              <w:t>1: Created</w:t>
+            </w:r>
+          </w:p>
+          <w:p>
+            <w:pPr>
+              <w:pStyle w:val="ListParagraph"/>
+              <w:numPr>
+                <w:ilvl w:val="0"/>
+                <w:numId w:val="45"/>
+              </w:numPr>
+              <w:rPr>
+                <w:rFonts w:ascii="Times New Roman" w:hAnsi="Times New Roman" w:cs="Times New Roman"/>
+                <w:color w:val="000000" w:themeColor="text1"/>
+                <w:sz w:val="20"/>
+                <w:szCs w:val="20"/>
+              </w:rPr>
+            </w:pPr>
+            <w:r>
+              <w:rPr>
+                <w:rFonts w:ascii="Times New Roman" w:hAnsi="Times New Roman" w:cs="Times New Roman"/>
+                <w:color w:val="000000" w:themeColor="text1"/>
+                <w:sz w:val="20"/>
+                <w:szCs w:val="20"/>
+              </w:rPr>
+              <w:t>2 : Last modified</w:t>
+            </w:r>
+          </w:p>
+          <w:p>
+            <w:pPr>
+              <w:rPr>
+                <w:rFonts w:ascii="Times New Roman" w:hAnsi="Times New Roman" w:cs="Times New Roman"/>
+                <w:color w:val="000000" w:themeColor="text1"/>
+                <w:sz w:val="20"/>
+                <w:szCs w:val="20"/>
+              </w:rPr>
+            </w:pPr>
+            <w:r>
+              <w:rPr>
+                <w:rFonts w:ascii="Times New Roman" w:hAnsi="Times New Roman" w:cs="Times New Roman"/>
+                <w:color w:val="000000" w:themeColor="text1"/>
+                <w:sz w:val="20"/>
+                <w:szCs w:val="20"/>
+              </w:rPr>
+              <w:t>Default: Time</w:t>
             </w:r>
           </w:p>
         </w:tc>
@@ -12027,7 +12050,7 @@
         </w:tc>
         <w:tc>
           <w:tcPr>
-            <w:tcW w:w="1772" w:type="dxa"/>
+            <w:tcW w:w="1839" w:type="dxa"/>
             <w:gridSpan w:val="2"/>
             <w:tcBorders>
               <w:top w:val="single" w:sz="4" w:space="0" w:color="auto"/>
@@ -12058,13 +12081,13 @@
                 <w:sz w:val="20"/>
                 <w:szCs w:val="20"/>
               </w:rPr>
-              <w:t>Page</w:t>
-            </w:r>
-          </w:p>
-        </w:tc>
-        <w:tc>
-          <w:tcPr>
-            <w:tcW w:w="1096" w:type="dxa"/>
+              <w:t>Direction</w:t>
+            </w:r>
+          </w:p>
+        </w:tc>
+        <w:tc>
+          <w:tcPr>
+            <w:tcW w:w="1029" w:type="dxa"/>
             <w:tcBorders>
               <w:top w:val="single" w:sz="4" w:space="0" w:color="auto"/>
               <w:left w:val="single" w:sz="4" w:space="0" w:color="auto"/>
@@ -12123,7 +12146,7 @@
                 <w:sz w:val="20"/>
                 <w:szCs w:val="20"/>
               </w:rPr>
-              <w:t>Index of page which result will be displayed.</w:t>
+              <w:t xml:space="preserve">Whether records should be sorted ascendingly or decendingly. </w:t>
             </w:r>
           </w:p>
           <w:p>
@@ -12147,7 +12170,7 @@
                 <w:sz w:val="20"/>
                 <w:szCs w:val="20"/>
               </w:rPr>
-              <w:t>Min : 1</w:t>
+              <w:t>0 : Ascending</w:t>
             </w:r>
           </w:p>
           <w:p>
@@ -12171,7 +12194,26 @@
                 <w:sz w:val="20"/>
                 <w:szCs w:val="20"/>
               </w:rPr>
-              <w:t>Default : 0</w:t>
+              <w:t>1: Decending</w:t>
+            </w:r>
+          </w:p>
+          <w:p>
+            <w:pPr>
+              <w:rPr>
+                <w:rFonts w:ascii="Times New Roman" w:hAnsi="Times New Roman" w:cs="Times New Roman"/>
+                <w:color w:val="000000" w:themeColor="text1"/>
+                <w:sz w:val="20"/>
+                <w:szCs w:val="20"/>
+              </w:rPr>
+            </w:pPr>
+            <w:r>
+              <w:rPr>
+                <w:rFonts w:ascii="Times New Roman" w:hAnsi="Times New Roman" w:cs="Times New Roman"/>
+                <w:color w:val="000000" w:themeColor="text1"/>
+                <w:sz w:val="20"/>
+                <w:szCs w:val="20"/>
+              </w:rPr>
+              <w:t>Default : Decending.</w:t>
             </w:r>
           </w:p>
         </w:tc>
@@ -12214,7 +12256,7 @@
         </w:tc>
         <w:tc>
           <w:tcPr>
-            <w:tcW w:w="1772" w:type="dxa"/>
+            <w:tcW w:w="1839" w:type="dxa"/>
             <w:gridSpan w:val="2"/>
             <w:tcBorders>
               <w:top w:val="single" w:sz="4" w:space="0" w:color="auto"/>
@@ -12245,13 +12287,13 @@
                 <w:sz w:val="20"/>
                 <w:szCs w:val="20"/>
               </w:rPr>
-              <w:t>Records</w:t>
-            </w:r>
-          </w:p>
-        </w:tc>
-        <w:tc>
-          <w:tcPr>
-            <w:tcW w:w="1096" w:type="dxa"/>
+              <w:t>Page</w:t>
+            </w:r>
+          </w:p>
+        </w:tc>
+        <w:tc>
+          <w:tcPr>
+            <w:tcW w:w="1029" w:type="dxa"/>
             <w:tcBorders>
               <w:top w:val="single" w:sz="4" w:space="0" w:color="auto"/>
               <w:left w:val="single" w:sz="4" w:space="0" w:color="auto"/>
@@ -12310,7 +12352,7 @@
                 <w:sz w:val="20"/>
                 <w:szCs w:val="20"/>
               </w:rPr>
-              <w:t>Number of records which will be displayed on page.</w:t>
+              <w:t>Index of page which result will be displayed.</w:t>
             </w:r>
           </w:p>
           <w:p>
@@ -12336,8 +12378,193 @@
               </w:rPr>
               <w:t>Min : 1</w:t>
             </w:r>
-            <w:bookmarkStart w:id="0" w:name="_GoBack"/>
-            <w:bookmarkEnd w:id="0"/>
+          </w:p>
+          <w:p>
+            <w:pPr>
+              <w:pStyle w:val="ListParagraph"/>
+              <w:numPr>
+                <w:ilvl w:val="0"/>
+                <w:numId w:val="45"/>
+              </w:numPr>
+              <w:rPr>
+                <w:rFonts w:ascii="Times New Roman" w:hAnsi="Times New Roman" w:cs="Times New Roman"/>
+                <w:color w:val="000000" w:themeColor="text1"/>
+                <w:sz w:val="20"/>
+                <w:szCs w:val="20"/>
+              </w:rPr>
+            </w:pPr>
+            <w:r>
+              <w:rPr>
+                <w:rFonts w:ascii="Times New Roman" w:hAnsi="Times New Roman" w:cs="Times New Roman"/>
+                <w:color w:val="000000" w:themeColor="text1"/>
+                <w:sz w:val="20"/>
+                <w:szCs w:val="20"/>
+              </w:rPr>
+              <w:t>Default : 0</w:t>
+            </w:r>
+          </w:p>
+        </w:tc>
+      </w:tr>
+      <w:tr>
+        <w:tc>
+          <w:tcPr>
+            <w:tcW w:w="1563" w:type="dxa"/>
+            <w:tcBorders>
+              <w:top w:val="single" w:sz="4" w:space="0" w:color="auto"/>
+              <w:left w:val="single" w:sz="4" w:space="0" w:color="auto"/>
+              <w:bottom w:val="single" w:sz="4" w:space="0" w:color="auto"/>
+              <w:right w:val="single" w:sz="4" w:space="0" w:color="auto"/>
+            </w:tcBorders>
+            <w:shd w:val="clear" w:color="auto" w:fill="auto"/>
+            <w:vAlign w:val="center"/>
+          </w:tcPr>
+          <w:p>
+            <w:pPr>
+              <w:pStyle w:val="ListParagraph"/>
+              <w:ind w:left="0"/>
+              <w:jc w:val="center"/>
+              <w:rPr>
+                <w:rFonts w:ascii="Times New Roman" w:hAnsi="Times New Roman" w:cs="Times New Roman"/>
+                <w:color w:val="000000" w:themeColor="text1"/>
+                <w:sz w:val="20"/>
+                <w:szCs w:val="20"/>
+              </w:rPr>
+            </w:pPr>
+            <w:r>
+              <w:rPr>
+                <w:rFonts w:ascii="Times New Roman" w:hAnsi="Times New Roman" w:cs="Times New Roman"/>
+                <w:color w:val="000000" w:themeColor="text1"/>
+                <w:sz w:val="20"/>
+                <w:szCs w:val="20"/>
+              </w:rPr>
+              <w:t>BODY</w:t>
+            </w:r>
+          </w:p>
+        </w:tc>
+        <w:tc>
+          <w:tcPr>
+            <w:tcW w:w="1839" w:type="dxa"/>
+            <w:gridSpan w:val="2"/>
+            <w:tcBorders>
+              <w:top w:val="single" w:sz="4" w:space="0" w:color="auto"/>
+              <w:left w:val="single" w:sz="4" w:space="0" w:color="auto"/>
+              <w:bottom w:val="single" w:sz="4" w:space="0" w:color="auto"/>
+              <w:right w:val="single" w:sz="4" w:space="0" w:color="auto"/>
+            </w:tcBorders>
+            <w:shd w:val="clear" w:color="auto" w:fill="auto"/>
+            <w:vAlign w:val="center"/>
+          </w:tcPr>
+          <w:p>
+            <w:pPr>
+              <w:pStyle w:val="ListParagraph"/>
+              <w:ind w:left="0"/>
+              <w:rPr>
+                <w:rFonts w:ascii="Times New Roman" w:hAnsi="Times New Roman" w:cs="Times New Roman"/>
+                <w:b/>
+                <w:color w:val="000000" w:themeColor="text1"/>
+                <w:sz w:val="20"/>
+                <w:szCs w:val="20"/>
+              </w:rPr>
+            </w:pPr>
+            <w:r>
+              <w:rPr>
+                <w:rFonts w:ascii="Times New Roman" w:hAnsi="Times New Roman" w:cs="Times New Roman"/>
+                <w:b/>
+                <w:color w:val="000000" w:themeColor="text1"/>
+                <w:sz w:val="20"/>
+                <w:szCs w:val="20"/>
+              </w:rPr>
+              <w:t>Records</w:t>
+            </w:r>
+          </w:p>
+        </w:tc>
+        <w:tc>
+          <w:tcPr>
+            <w:tcW w:w="1029" w:type="dxa"/>
+            <w:tcBorders>
+              <w:top w:val="single" w:sz="4" w:space="0" w:color="auto"/>
+              <w:left w:val="single" w:sz="4" w:space="0" w:color="auto"/>
+              <w:bottom w:val="single" w:sz="4" w:space="0" w:color="auto"/>
+              <w:right w:val="single" w:sz="4" w:space="0" w:color="auto"/>
+            </w:tcBorders>
+            <w:shd w:val="clear" w:color="auto" w:fill="auto"/>
+          </w:tcPr>
+          <w:p>
+            <w:pPr>
+              <w:pStyle w:val="ListParagraph"/>
+              <w:ind w:left="0"/>
+              <w:jc w:val="center"/>
+              <w:rPr>
+                <w:rFonts w:ascii="Times New Roman" w:hAnsi="Times New Roman" w:cs="Times New Roman"/>
+                <w:color w:val="000000" w:themeColor="text1"/>
+                <w:sz w:val="20"/>
+                <w:szCs w:val="20"/>
+              </w:rPr>
+            </w:pPr>
+            <w:r>
+              <w:rPr>
+                <w:rFonts w:ascii="Times New Roman" w:hAnsi="Times New Roman" w:cs="Times New Roman"/>
+                <w:color w:val="000000" w:themeColor="text1"/>
+                <w:sz w:val="20"/>
+                <w:szCs w:val="20"/>
+              </w:rPr>
+              <w:t>int</w:t>
+            </w:r>
+          </w:p>
+        </w:tc>
+        <w:tc>
+          <w:tcPr>
+            <w:tcW w:w="6484" w:type="dxa"/>
+            <w:tcBorders>
+              <w:top w:val="single" w:sz="4" w:space="0" w:color="auto"/>
+              <w:left w:val="single" w:sz="4" w:space="0" w:color="auto"/>
+              <w:bottom w:val="single" w:sz="4" w:space="0" w:color="auto"/>
+              <w:right w:val="single" w:sz="4" w:space="0" w:color="auto"/>
+            </w:tcBorders>
+            <w:shd w:val="clear" w:color="auto" w:fill="auto"/>
+          </w:tcPr>
+          <w:p>
+            <w:pPr>
+              <w:rPr>
+                <w:rFonts w:ascii="Times New Roman" w:hAnsi="Times New Roman" w:cs="Times New Roman"/>
+                <w:color w:val="000000" w:themeColor="text1"/>
+                <w:sz w:val="20"/>
+                <w:szCs w:val="20"/>
+              </w:rPr>
+            </w:pPr>
+            <w:r>
+              <w:rPr>
+                <w:rFonts w:ascii="Times New Roman" w:hAnsi="Times New Roman" w:cs="Times New Roman"/>
+                <w:color w:val="000000" w:themeColor="text1"/>
+                <w:sz w:val="20"/>
+                <w:szCs w:val="20"/>
+              </w:rPr>
+              <w:t>Number of records which will be displayed on page.</w:t>
+            </w:r>
+          </w:p>
+          <w:p>
+            <w:pPr>
+              <w:pStyle w:val="ListParagraph"/>
+              <w:numPr>
+                <w:ilvl w:val="0"/>
+                <w:numId w:val="45"/>
+              </w:numPr>
+              <w:rPr>
+                <w:rFonts w:ascii="Times New Roman" w:hAnsi="Times New Roman" w:cs="Times New Roman"/>
+                <w:color w:val="000000" w:themeColor="text1"/>
+                <w:sz w:val="20"/>
+                <w:szCs w:val="20"/>
+              </w:rPr>
+            </w:pPr>
+            <w:r>
+              <w:rPr>
+                <w:rFonts w:ascii="Times New Roman" w:hAnsi="Times New Roman" w:cs="Times New Roman"/>
+                <w:color w:val="000000" w:themeColor="text1"/>
+                <w:sz w:val="20"/>
+                <w:szCs w:val="20"/>
+              </w:rPr>
+              <w:t>Min : 1</w:t>
+            </w:r>
           </w:p>
           <w:p>
             <w:pPr>
@@ -13319,6 +13546,7 @@
                 <w:sz w:val="20"/>
                 <w:szCs w:val="20"/>
               </w:rPr>
+              <w:lastRenderedPageBreak/>
               <w:t>401</w:t>
             </w:r>
           </w:p>
@@ -13342,18 +13570,7 @@
                 <w:sz w:val="20"/>
                 <w:szCs w:val="20"/>
               </w:rPr>
-              <w:t xml:space="preserve">No email or password contained in request </w:t>
-            </w:r>
-            <w:r>
-              <w:rPr>
-                <w:rFonts w:ascii="Times New Roman" w:hAnsi="Times New Roman" w:cs="Times New Roman"/>
-                <w:b/>
-                <w:color w:val="000000" w:themeColor="text1"/>
-                <w:sz w:val="20"/>
-                <w:szCs w:val="20"/>
-              </w:rPr>
-              <w:lastRenderedPageBreak/>
-              <w:t>header. Front-end should redirect user to login page.</w:t>
+              <w:t>No email or password contained in request header. Front-end should redirect user to login page.</w:t>
             </w:r>
           </w:p>
         </w:tc>
@@ -13391,7 +13608,6 @@
                 <w:highlight w:val="white"/>
                 <w:lang w:val="vi-VN"/>
               </w:rPr>
-              <w:lastRenderedPageBreak/>
               <w:t>{</w:t>
             </w:r>
           </w:p>
@@ -13484,7 +13700,6 @@
                 <w:sz w:val="20"/>
                 <w:szCs w:val="20"/>
               </w:rPr>
-              <w:lastRenderedPageBreak/>
               <w:t>401</w:t>
             </w:r>
           </w:p>
@@ -18689,6 +18904,18 @@
   </w:num>
   <w:num w:numId="48">
     <w:abstractNumId w:val="8"/>
+  </w:num>
+  <w:num w:numId="49">
+    <w:abstractNumId w:val="32"/>
+    <w:lvlOverride w:ilvl="0"/>
+    <w:lvlOverride w:ilvl="1"/>
+    <w:lvlOverride w:ilvl="2"/>
+    <w:lvlOverride w:ilvl="3"/>
+    <w:lvlOverride w:ilvl="4"/>
+    <w:lvlOverride w:ilvl="5"/>
+    <w:lvlOverride w:ilvl="6"/>
+    <w:lvlOverride w:ilvl="7"/>
+    <w:lvlOverride w:ilvl="8"/>
   </w:num>
   <w:numIdMacAtCleanup w:val="38"/>
 </w:numbering>

</xml_diff>